<commit_message>
Created Technical Interview document  4 with additional questions and answers across various topics
</commit_message>
<xml_diff>
--- a/04_Technical_Interview_Q & A.docx
+++ b/04_Technical_Interview_Q & A.docx
@@ -3,317 +3,2217 @@
 <w:document xmlns:wpc="http://schemas.microsoft.com/office/word/2010/wordprocessingCanvas" xmlns:cx="http://schemas.microsoft.com/office/drawing/2014/chartex" xmlns:cx1="http://schemas.microsoft.com/office/drawing/2015/9/8/chartex" xmlns:cx2="http://schemas.microsoft.com/office/drawing/2015/10/21/chartex" xmlns:cx3="http://schemas.microsoft.com/office/drawing/2016/5/9/chartex" xmlns:cx4="http://schemas.microsoft.com/office/drawing/2016/5/10/chartex" xmlns:cx5="http://schemas.microsoft.com/office/drawing/2016/5/11/chartex" xmlns:cx6="http://schemas.microsoft.com/office/drawing/2016/5/12/chartex" xmlns:cx7="http://schemas.microsoft.com/office/drawing/2016/5/13/chartex" xmlns:cx8="http://schemas.microsoft.com/office/drawing/2016/5/14/chartex" xmlns:mc="http://schemas.openxmlformats.org/markup-compatibility/2006" xmlns:aink="http://schemas.microsoft.com/office/drawing/2016/ink" xmlns:am3d="http://schemas.microsoft.com/office/drawing/2017/model3d" xmlns:o="urn:schemas-microsoft-com:office:office" xmlns:oel="http://schemas.microsoft.com/office/2019/extlst" xmlns:r="http://schemas.openxmlformats.org/officeDocument/2006/relationships" xmlns:m="http://schemas.openxmlformats.org/officeDocument/2006/math" xmlns:v="urn:schemas-microsoft-com:vml" xmlns:wp14="http://schemas.microsoft.com/office/word/2010/wordprocessingDrawing" xmlns:wp="http://schemas.openxmlformats.org/drawingml/2006/wordprocessingDrawing" xmlns:w10="urn:schemas-microsoft-com:office:word" xmlns:w="http://schemas.openxmlformats.org/wordprocessingml/2006/main" xmlns:w14="http://schemas.microsoft.com/office/word/2010/wordml" xmlns:w15="http://schemas.microsoft.com/office/word/2012/wordml" xmlns:w16cex="http://schemas.microsoft.com/office/word/2018/wordml/cex" xmlns:w16cid="http://schemas.microsoft.com/office/word/2016/wordml/cid" xmlns:w16="http://schemas.microsoft.com/office/word/2018/wordml" xmlns:w16du="http://schemas.microsoft.com/office/word/2023/wordml/word16du" xmlns:w16sdtdh="http://schemas.microsoft.com/office/word/2020/wordml/sdtdatahash" xmlns:w16sdtfl="http://schemas.microsoft.com/office/word/2024/wordml/sdtformatlock" xmlns:w16se="http://schemas.microsoft.com/office/word/2015/wordml/symex" xmlns:wpg="http://schemas.microsoft.com/office/word/2010/wordprocessingGroup" xmlns:wpi="http://schemas.microsoft.com/office/word/2010/wordprocessingInk" xmlns:wne="http://schemas.microsoft.com/office/word/2006/wordml" xmlns:wps="http://schemas.microsoft.com/office/word/2010/wordprocessingShape" mc:Ignorable="w14 w15 w16se w16cid w16 w16cex w16sdtdh w16sdtfl w16du wp14">
   <w:body>
     <w:p>
-      <w:pPr>
-        <w:pStyle w:val="Heading1"/>
-      </w:pPr>
       <w:r>
         <w:t>JavaScript</w:t>
       </w:r>
     </w:p>
     <w:p>
-      <w:pPr>
-        <w:pStyle w:val="Heading2"/>
-      </w:pPr>
       <w:r>
         <w:tab/>
         <w:t>Question</w:t>
       </w:r>
-    </w:p>
-    <w:p>
-      <w:pPr>
-        <w:pStyle w:val="Heading2"/>
-      </w:pPr>
+      <w:r>
+        <w:t>: What is an array in JavaScript??</w:t>
+      </w:r>
+    </w:p>
+    <w:p>
       <w:r>
         <w:tab/>
         <w:t>Answer</w:t>
       </w:r>
-    </w:p>
-    <w:p>
-      <w:pPr>
-        <w:pStyle w:val="Heading1"/>
-      </w:pPr>
+      <w:r>
+        <w:t xml:space="preserve">: </w:t>
+      </w:r>
+      <w:r>
+        <w:t xml:space="preserve">An </w:t>
+      </w:r>
+      <w:r>
+        <w:rPr>
+          <w:b/>
+          <w:bCs/>
+        </w:rPr>
+        <w:t>array</w:t>
+      </w:r>
+      <w:r>
+        <w:t xml:space="preserve"> in JavaScript is a special type of object used to store multiple values in a single variable. Arrays can hold different types of data, including numbers, strings, objects, and even other arrays.</w:t>
+      </w:r>
+    </w:p>
+    <w:p>
       <w:r>
         <w:t>TypeScript</w:t>
       </w:r>
     </w:p>
     <w:p>
-      <w:pPr>
-        <w:pStyle w:val="Heading2"/>
-      </w:pPr>
       <w:r>
         <w:tab/>
         <w:t>Question</w:t>
       </w:r>
-    </w:p>
-    <w:p>
-      <w:pPr>
-        <w:pStyle w:val="Heading2"/>
-      </w:pPr>
+      <w:r>
+        <w:t>: What is Typescript and why would I use it in place of JavaScript</w:t>
+      </w:r>
+    </w:p>
+    <w:p>
       <w:r>
         <w:tab/>
         <w:t>Answer</w:t>
       </w:r>
-    </w:p>
-    <w:p>
-      <w:pPr>
-        <w:pStyle w:val="Heading1"/>
-      </w:pPr>
+      <w:r>
+        <w:t xml:space="preserve">: </w:t>
+      </w:r>
+      <w:r>
+        <w:t xml:space="preserve">TypeScript is a </w:t>
+      </w:r>
+      <w:r>
+        <w:rPr>
+          <w:b/>
+          <w:bCs/>
+        </w:rPr>
+        <w:t>superset</w:t>
+      </w:r>
+      <w:r>
+        <w:t xml:space="preserve"> of JavaScript that adds </w:t>
+      </w:r>
+      <w:r>
+        <w:rPr>
+          <w:b/>
+          <w:bCs/>
+        </w:rPr>
+        <w:t>static typing</w:t>
+      </w:r>
+      <w:r>
+        <w:t xml:space="preserve"> and other features to help developers write better, more maintainable code. It was developed by </w:t>
+      </w:r>
+      <w:r>
+        <w:rPr>
+          <w:b/>
+          <w:bCs/>
+        </w:rPr>
+        <w:t>Microsoft</w:t>
+      </w:r>
+      <w:r>
+        <w:t xml:space="preserve"> and compiles down to JavaScript so it can run anywhere JavaScript runs</w:t>
+      </w:r>
+    </w:p>
+    <w:p>
       <w:r>
         <w:t>HTML5</w:t>
       </w:r>
     </w:p>
     <w:p>
-      <w:pPr>
-        <w:pStyle w:val="Heading2"/>
-      </w:pPr>
       <w:r>
         <w:tab/>
         <w:t>Question</w:t>
       </w:r>
-    </w:p>
-    <w:p>
-      <w:pPr>
-        <w:pStyle w:val="Heading2"/>
-      </w:pPr>
+      <w:r>
+        <w:t>: What is the difference between an attribute and a property in HTML.</w:t>
+      </w:r>
+    </w:p>
+    <w:p>
       <w:r>
         <w:tab/>
         <w:t>Answer</w:t>
       </w:r>
-    </w:p>
-    <w:p>
-      <w:pPr>
-        <w:pStyle w:val="Heading1"/>
-      </w:pPr>
+      <w:r>
+        <w:t xml:space="preserve">: </w:t>
+      </w:r>
+      <w:r>
+        <w:t xml:space="preserve">In </w:t>
+      </w:r>
+      <w:r>
+        <w:rPr>
+          <w:b/>
+          <w:bCs/>
+        </w:rPr>
+        <w:t>HTML</w:t>
+      </w:r>
+      <w:r>
+        <w:t xml:space="preserve">, an </w:t>
+      </w:r>
+      <w:r>
+        <w:rPr>
+          <w:b/>
+          <w:bCs/>
+        </w:rPr>
+        <w:t>attribute</w:t>
+      </w:r>
+      <w:r>
+        <w:t xml:space="preserve"> is something that you define in the markup, while a </w:t>
+      </w:r>
+      <w:r>
+        <w:rPr>
+          <w:b/>
+          <w:bCs/>
+        </w:rPr>
+        <w:t>property</w:t>
+      </w:r>
+      <w:r>
+        <w:t xml:space="preserve"> is what you access and manipulate using JavaScript.</w:t>
+      </w:r>
+    </w:p>
+    <w:p>
+      <w:r>
+        <w:t xml:space="preserve">Examples: </w:t>
+      </w:r>
+      <w:r>
+        <w:t>&lt;input id="</w:t>
+      </w:r>
+      <w:proofErr w:type="spellStart"/>
+      <w:r>
+        <w:t>myInput</w:t>
+      </w:r>
+      <w:proofErr w:type="spellEnd"/>
+      <w:r>
+        <w:t>" type="text" value="Hello"&gt;</w:t>
+      </w:r>
+    </w:p>
+    <w:p>
+      <w:r>
+        <w:tab/>
+      </w:r>
+      <w:r>
+        <w:t xml:space="preserve">let </w:t>
+      </w:r>
+      <w:proofErr w:type="spellStart"/>
+      <w:r>
+        <w:t>inputElement</w:t>
+      </w:r>
+      <w:proofErr w:type="spellEnd"/>
+      <w:r>
+        <w:t xml:space="preserve"> = </w:t>
+      </w:r>
+      <w:proofErr w:type="spellStart"/>
+      <w:proofErr w:type="gramStart"/>
+      <w:r>
+        <w:t>document.getElementById</w:t>
+      </w:r>
+      <w:proofErr w:type="spellEnd"/>
+      <w:proofErr w:type="gramEnd"/>
+      <w:r>
+        <w:t>("</w:t>
+      </w:r>
+      <w:proofErr w:type="spellStart"/>
+      <w:r>
+        <w:t>myInput</w:t>
+      </w:r>
+      <w:proofErr w:type="spellEnd"/>
+      <w:r>
+        <w:t>");</w:t>
+      </w:r>
+    </w:p>
+    <w:p/>
+    <w:p>
+      <w:proofErr w:type="gramStart"/>
+      <w:r>
+        <w:t>console.log(</w:t>
+      </w:r>
+      <w:proofErr w:type="spellStart"/>
+      <w:proofErr w:type="gramEnd"/>
+      <w:r>
+        <w:t>inputElement.value</w:t>
+      </w:r>
+      <w:proofErr w:type="spellEnd"/>
+      <w:r>
+        <w:t>); // Output: "Hello"</w:t>
+      </w:r>
+    </w:p>
+    <w:p/>
+    <w:p>
       <w:r>
         <w:t>CSS</w:t>
       </w:r>
     </w:p>
     <w:p>
-      <w:pPr>
-        <w:pStyle w:val="Heading2"/>
-        <w:ind w:firstLine="720"/>
-      </w:pPr>
       <w:r>
         <w:t>Question</w:t>
       </w:r>
-    </w:p>
-    <w:p>
-      <w:pPr>
-        <w:pStyle w:val="Heading2"/>
-      </w:pPr>
+      <w:r>
+        <w:t>: What existing CSS frameworks have you used locally or in production?? How would you change or improve them?</w:t>
+      </w:r>
+    </w:p>
+    <w:p>
+      <w:pPr>
+        <w:ind w:left="720"/>
+      </w:pPr>
+      <w:r>
+        <w:t>Answer</w:t>
+      </w:r>
+      <w:r>
+        <w:t xml:space="preserve">: </w:t>
+      </w:r>
+      <w:r>
+        <w:rPr>
+          <w:b/>
+          <w:bCs/>
+        </w:rPr>
+        <w:t>Bootstrap</w:t>
+      </w:r>
+      <w:r>
+        <w:t xml:space="preserve"> - </w:t>
+      </w:r>
+      <w:proofErr w:type="gramStart"/>
+      <w:r>
+        <w:t>Slow release</w:t>
+      </w:r>
+      <w:proofErr w:type="gramEnd"/>
+      <w:r>
+        <w:t xml:space="preserve"> cycle. Bootstrap 4 has been in alpha for almost 2 years. Add a spinner button component, as it is widely used.</w:t>
+      </w:r>
+    </w:p>
+    <w:p>
+      <w:r>
+        <w:tab/>
+      </w:r>
+      <w:r>
+        <w:tab/>
+      </w:r>
+    </w:p>
+    <w:p>
+      <w:r>
+        <w:t>React</w:t>
+      </w:r>
+    </w:p>
+    <w:p>
+      <w:r>
+        <w:t>Question</w:t>
+      </w:r>
+      <w:r>
+        <w:t>: what are the major features of ReactJS?</w:t>
+      </w:r>
+    </w:p>
+    <w:p>
       <w:r>
         <w:tab/>
         <w:t>Answer</w:t>
       </w:r>
-    </w:p>
-    <w:p>
-      <w:pPr>
-        <w:pStyle w:val="Heading1"/>
-      </w:pPr>
-      <w:r>
-        <w:t>React</w:t>
-      </w:r>
-    </w:p>
-    <w:p>
-      <w:pPr>
-        <w:pStyle w:val="Heading2"/>
-        <w:ind w:firstLine="720"/>
-      </w:pPr>
+      <w:r>
+        <w:t xml:space="preserve">: </w:t>
+      </w:r>
+      <w:r>
+        <w:t>The major features of ReactJS are as follows,</w:t>
+      </w:r>
+    </w:p>
+    <w:p>
+      <w:pPr>
+        <w:spacing w:before="100" w:beforeAutospacing="1" w:after="100" w:afterAutospacing="1" w:line="240" w:lineRule="auto"/>
+        <w:ind w:left="1080"/>
+        <w:outlineLvl w:val="1"/>
+      </w:pPr>
+      <w:r>
+        <w:t xml:space="preserve">1. Component-Based Architecture </w:t>
+      </w:r>
+    </w:p>
+    <w:p>
+      <w:pPr>
+        <w:pStyle w:val="ListParagraph"/>
+        <w:numPr>
+          <w:ilvl w:val="0"/>
+          <w:numId w:val="4"/>
+        </w:numPr>
+        <w:tabs>
+          <w:tab w:val="num" w:pos="1800"/>
+        </w:tabs>
+        <w:spacing w:before="100" w:beforeAutospacing="1" w:after="100" w:afterAutospacing="1" w:line="240" w:lineRule="auto"/>
+        <w:outlineLvl w:val="1"/>
+      </w:pPr>
+      <w:r>
+        <w:t>React applications are built using components.</w:t>
+      </w:r>
+    </w:p>
+    <w:p>
+      <w:pPr>
+        <w:pStyle w:val="ListParagraph"/>
+        <w:numPr>
+          <w:ilvl w:val="0"/>
+          <w:numId w:val="4"/>
+        </w:numPr>
+        <w:tabs>
+          <w:tab w:val="num" w:pos="1800"/>
+        </w:tabs>
+        <w:spacing w:before="100" w:beforeAutospacing="1" w:after="100" w:afterAutospacing="1" w:line="240" w:lineRule="auto"/>
+        <w:outlineLvl w:val="1"/>
+      </w:pPr>
+      <w:r>
+        <w:t>Each component is reusable and independent, making code easier to manage.</w:t>
+      </w:r>
+    </w:p>
+    <w:p>
+      <w:pPr>
+        <w:pStyle w:val="ListParagraph"/>
+        <w:numPr>
+          <w:ilvl w:val="0"/>
+          <w:numId w:val="4"/>
+        </w:numPr>
+        <w:spacing w:before="100" w:beforeAutospacing="1" w:after="100" w:afterAutospacing="1" w:line="240" w:lineRule="auto"/>
+        <w:outlineLvl w:val="1"/>
+      </w:pPr>
+      <w:r>
+        <w:lastRenderedPageBreak/>
+        <w:t>Components can be functional or class-based</w:t>
+      </w:r>
+    </w:p>
+    <w:p>
+      <w:pPr>
+        <w:spacing w:before="100" w:beforeAutospacing="1" w:after="100" w:afterAutospacing="1" w:line="240" w:lineRule="auto"/>
+        <w:outlineLvl w:val="1"/>
+        <w:rPr>
+          <w:b/>
+          <w:bCs/>
+        </w:rPr>
+      </w:pPr>
+      <w:r>
+        <w:rPr>
+          <w:b/>
+          <w:bCs/>
+        </w:rPr>
+        <w:t xml:space="preserve">2. JSX (JavaScript XML) </w:t>
+      </w:r>
+      <w:r>
+        <w:rPr>
+          <w:rFonts w:ascii="Segoe UI Emoji" w:hAnsi="Segoe UI Emoji" w:cs="Segoe UI Emoji"/>
+          <w:b/>
+          <w:bCs/>
+        </w:rPr>
+        <w:t>📝</w:t>
+      </w:r>
+    </w:p>
+    <w:p>
+      <w:pPr>
+        <w:numPr>
+          <w:ilvl w:val="0"/>
+          <w:numId w:val="5"/>
+        </w:numPr>
+        <w:spacing w:before="100" w:beforeAutospacing="1" w:after="100" w:afterAutospacing="1" w:line="240" w:lineRule="auto"/>
+        <w:outlineLvl w:val="1"/>
+      </w:pPr>
+      <w:r>
+        <w:t xml:space="preserve">JSX allows you to write </w:t>
+      </w:r>
+      <w:r>
+        <w:rPr>
+          <w:b/>
+          <w:bCs/>
+        </w:rPr>
+        <w:t>HTML-like syntax</w:t>
+      </w:r>
+      <w:r>
+        <w:t xml:space="preserve"> inside JavaScript.</w:t>
+      </w:r>
+    </w:p>
+    <w:p>
+      <w:pPr>
+        <w:numPr>
+          <w:ilvl w:val="0"/>
+          <w:numId w:val="5"/>
+        </w:numPr>
+        <w:spacing w:before="100" w:beforeAutospacing="1" w:after="100" w:afterAutospacing="1" w:line="240" w:lineRule="auto"/>
+        <w:outlineLvl w:val="1"/>
+      </w:pPr>
+      <w:r>
+        <w:t>It makes the UI code more readable and expressive.</w:t>
+      </w:r>
+    </w:p>
+    <w:p>
+      <w:pPr>
+        <w:spacing w:before="100" w:beforeAutospacing="1" w:after="100" w:afterAutospacing="1" w:line="240" w:lineRule="auto"/>
+        <w:outlineLvl w:val="1"/>
+        <w:rPr>
+          <w:b/>
+          <w:bCs/>
+        </w:rPr>
+      </w:pPr>
+      <w:r>
+        <w:rPr>
+          <w:b/>
+          <w:bCs/>
+        </w:rPr>
+        <w:t xml:space="preserve">3. Virtual DOM for Fast Performance </w:t>
+      </w:r>
+      <w:r>
+        <w:rPr>
+          <w:rFonts w:ascii="Segoe UI Emoji" w:hAnsi="Segoe UI Emoji" w:cs="Segoe UI Emoji"/>
+          <w:b/>
+          <w:bCs/>
+        </w:rPr>
+        <w:t>⚡</w:t>
+      </w:r>
+    </w:p>
+    <w:p>
+      <w:pPr>
+        <w:numPr>
+          <w:ilvl w:val="0"/>
+          <w:numId w:val="6"/>
+        </w:numPr>
+        <w:spacing w:before="100" w:beforeAutospacing="1" w:after="100" w:afterAutospacing="1" w:line="240" w:lineRule="auto"/>
+        <w:outlineLvl w:val="1"/>
+      </w:pPr>
+      <w:r>
+        <w:t xml:space="preserve">React uses a </w:t>
+      </w:r>
+      <w:r>
+        <w:rPr>
+          <w:b/>
+          <w:bCs/>
+        </w:rPr>
+        <w:t>Virtual DOM</w:t>
+      </w:r>
+      <w:r>
+        <w:t xml:space="preserve"> to optimize rendering.</w:t>
+      </w:r>
+    </w:p>
+    <w:p>
+      <w:pPr>
+        <w:numPr>
+          <w:ilvl w:val="0"/>
+          <w:numId w:val="6"/>
+        </w:numPr>
+        <w:spacing w:before="100" w:beforeAutospacing="1" w:after="100" w:afterAutospacing="1" w:line="240" w:lineRule="auto"/>
+        <w:outlineLvl w:val="1"/>
+      </w:pPr>
+      <w:r>
+        <w:t xml:space="preserve">When the state of a component changes, React </w:t>
+      </w:r>
+      <w:r>
+        <w:rPr>
+          <w:b/>
+          <w:bCs/>
+        </w:rPr>
+        <w:t>updates only the changed parts</w:t>
+      </w:r>
+      <w:r>
+        <w:t>, not the whole page.</w:t>
+      </w:r>
+    </w:p>
+    <w:p>
+      <w:pPr>
+        <w:numPr>
+          <w:ilvl w:val="0"/>
+          <w:numId w:val="6"/>
+        </w:numPr>
+        <w:spacing w:before="100" w:beforeAutospacing="1" w:after="100" w:afterAutospacing="1" w:line="240" w:lineRule="auto"/>
+        <w:outlineLvl w:val="1"/>
+      </w:pPr>
+      <w:r>
+        <w:t xml:space="preserve">This improves </w:t>
+      </w:r>
+      <w:r>
+        <w:rPr>
+          <w:b/>
+          <w:bCs/>
+        </w:rPr>
+        <w:t>performance</w:t>
+      </w:r>
+      <w:r>
+        <w:t xml:space="preserve"> and </w:t>
+      </w:r>
+      <w:r>
+        <w:rPr>
+          <w:b/>
+          <w:bCs/>
+        </w:rPr>
+        <w:t>user experience</w:t>
+      </w:r>
+      <w:r>
+        <w:t>.</w:t>
+      </w:r>
+    </w:p>
+    <w:p>
+      <w:pPr>
+        <w:spacing w:before="100" w:beforeAutospacing="1" w:after="100" w:afterAutospacing="1" w:line="240" w:lineRule="auto"/>
+        <w:outlineLvl w:val="1"/>
+      </w:pPr>
+      <w:r>
+        <w:rPr>
+          <w:rFonts w:ascii="Segoe UI Emoji" w:hAnsi="Segoe UI Emoji" w:cs="Segoe UI Emoji"/>
+        </w:rPr>
+        <w:t>✅</w:t>
+      </w:r>
+      <w:r>
+        <w:t xml:space="preserve"> </w:t>
+      </w:r>
+      <w:r>
+        <w:rPr>
+          <w:b/>
+          <w:bCs/>
+        </w:rPr>
+        <w:t>How Virtual DOM Works:</w:t>
+      </w:r>
+    </w:p>
+    <w:p>
+      <w:pPr>
+        <w:numPr>
+          <w:ilvl w:val="0"/>
+          <w:numId w:val="7"/>
+        </w:numPr>
+        <w:spacing w:before="100" w:beforeAutospacing="1" w:after="100" w:afterAutospacing="1" w:line="240" w:lineRule="auto"/>
+        <w:outlineLvl w:val="1"/>
+      </w:pPr>
+      <w:r>
+        <w:t xml:space="preserve">React creates a </w:t>
+      </w:r>
+      <w:r>
+        <w:rPr>
+          <w:b/>
+          <w:bCs/>
+        </w:rPr>
+        <w:t>copy of the real DOM</w:t>
+      </w:r>
+      <w:r>
+        <w:t xml:space="preserve"> (Virtual DOM).</w:t>
+      </w:r>
+    </w:p>
+    <w:p>
+      <w:pPr>
+        <w:numPr>
+          <w:ilvl w:val="0"/>
+          <w:numId w:val="7"/>
+        </w:numPr>
+        <w:spacing w:before="100" w:beforeAutospacing="1" w:after="100" w:afterAutospacing="1" w:line="240" w:lineRule="auto"/>
+        <w:outlineLvl w:val="1"/>
+      </w:pPr>
+      <w:r>
+        <w:t xml:space="preserve">When a change happens, React </w:t>
+      </w:r>
+      <w:r>
+        <w:rPr>
+          <w:b/>
+          <w:bCs/>
+        </w:rPr>
+        <w:t>compares</w:t>
+      </w:r>
+      <w:r>
+        <w:t xml:space="preserve"> the new Virtual DOM with the previous one (Diffing Algorithm).</w:t>
+      </w:r>
+    </w:p>
+    <w:p>
+      <w:pPr>
+        <w:numPr>
+          <w:ilvl w:val="0"/>
+          <w:numId w:val="7"/>
+        </w:numPr>
+        <w:spacing w:before="100" w:beforeAutospacing="1" w:after="100" w:afterAutospacing="1" w:line="240" w:lineRule="auto"/>
+        <w:outlineLvl w:val="1"/>
+      </w:pPr>
+      <w:r>
+        <w:rPr>
+          <w:noProof/>
+        </w:rPr>
+        <mc:AlternateContent>
+          <mc:Choice Requires="wps">
+            <w:drawing>
+              <wp:anchor distT="45720" distB="45720" distL="114300" distR="114300" simplePos="0" relativeHeight="251659264" behindDoc="0" locked="0" layoutInCell="1" allowOverlap="1" wp14:anchorId="5C0D2354" wp14:editId="5409A36A">
+                <wp:simplePos x="0" y="0"/>
+                <wp:positionH relativeFrom="column">
+                  <wp:posOffset>3306343</wp:posOffset>
+                </wp:positionH>
+                <wp:positionV relativeFrom="page">
+                  <wp:posOffset>4586427</wp:posOffset>
+                </wp:positionV>
+                <wp:extent cx="3415665" cy="3672205"/>
+                <wp:effectExtent l="0" t="0" r="13335" b="23495"/>
+                <wp:wrapSquare wrapText="bothSides"/>
+                <wp:docPr id="217" name="Text Box 2"/>
+                <wp:cNvGraphicFramePr>
+                  <a:graphicFrameLocks xmlns:a="http://schemas.openxmlformats.org/drawingml/2006/main"/>
+                </wp:cNvGraphicFramePr>
+                <a:graphic xmlns:a="http://schemas.openxmlformats.org/drawingml/2006/main">
+                  <a:graphicData uri="http://schemas.microsoft.com/office/word/2010/wordprocessingShape">
+                    <wps:wsp>
+                      <wps:cNvSpPr txBox="1">
+                        <a:spLocks noChangeArrowheads="1"/>
+                      </wps:cNvSpPr>
+                      <wps:spPr bwMode="auto">
+                        <a:xfrm>
+                          <a:off x="0" y="0"/>
+                          <a:ext cx="3415665" cy="3672205"/>
+                        </a:xfrm>
+                        <a:prstGeom prst="rect">
+                          <a:avLst/>
+                        </a:prstGeom>
+                        <a:solidFill>
+                          <a:srgbClr val="FFFFFF"/>
+                        </a:solidFill>
+                        <a:ln w="9525">
+                          <a:solidFill>
+                            <a:srgbClr val="000000"/>
+                          </a:solidFill>
+                          <a:miter lim="800000"/>
+                          <a:headEnd/>
+                          <a:tailEnd/>
+                        </a:ln>
+                      </wps:spPr>
+                      <wps:txbx>
+                        <w:txbxContent>
+                          <w:p>
+                            <w:pPr>
+                              <w:rPr>
+                                <w:sz w:val="16"/>
+                                <w:szCs w:val="16"/>
+                              </w:rPr>
+                            </w:pPr>
+                            <w:r>
+                              <w:rPr>
+                                <w:sz w:val="16"/>
+                                <w:szCs w:val="16"/>
+                              </w:rPr>
+                              <w:t xml:space="preserve">import </w:t>
+                            </w:r>
+                            <w:proofErr w:type="gramStart"/>
+                            <w:r>
+                              <w:rPr>
+                                <w:sz w:val="16"/>
+                                <w:szCs w:val="16"/>
+                              </w:rPr>
+                              <w:t xml:space="preserve">{ </w:t>
+                            </w:r>
+                            <w:proofErr w:type="spellStart"/>
+                            <w:r>
+                              <w:rPr>
+                                <w:sz w:val="16"/>
+                                <w:szCs w:val="16"/>
+                              </w:rPr>
+                              <w:t>useRef</w:t>
+                            </w:r>
+                            <w:proofErr w:type="spellEnd"/>
+                            <w:proofErr w:type="gramEnd"/>
+                            <w:r>
+                              <w:rPr>
+                                <w:sz w:val="16"/>
+                                <w:szCs w:val="16"/>
+                              </w:rPr>
+                              <w:t xml:space="preserve"> } from "react";</w:t>
+                            </w:r>
+                          </w:p>
+                          <w:p>
+                            <w:pPr>
+                              <w:rPr>
+                                <w:sz w:val="16"/>
+                                <w:szCs w:val="16"/>
+                              </w:rPr>
+                            </w:pPr>
+                            <w:r>
+                              <w:rPr>
+                                <w:sz w:val="16"/>
+                                <w:szCs w:val="16"/>
+                              </w:rPr>
+                              <w:t xml:space="preserve">function </w:t>
+                            </w:r>
+                            <w:proofErr w:type="spellStart"/>
+                            <w:proofErr w:type="gramStart"/>
+                            <w:r>
+                              <w:rPr>
+                                <w:sz w:val="16"/>
+                                <w:szCs w:val="16"/>
+                              </w:rPr>
+                              <w:t>TextInput</w:t>
+                            </w:r>
+                            <w:proofErr w:type="spellEnd"/>
+                            <w:r>
+                              <w:rPr>
+                                <w:sz w:val="16"/>
+                                <w:szCs w:val="16"/>
+                              </w:rPr>
+                              <w:t>(</w:t>
+                            </w:r>
+                            <w:proofErr w:type="gramEnd"/>
+                            <w:r>
+                              <w:rPr>
+                                <w:sz w:val="16"/>
+                                <w:szCs w:val="16"/>
+                              </w:rPr>
+                              <w:t>) {</w:t>
+                            </w:r>
+                          </w:p>
+                          <w:p>
+                            <w:pPr>
+                              <w:rPr>
+                                <w:sz w:val="16"/>
+                                <w:szCs w:val="16"/>
+                              </w:rPr>
+                            </w:pPr>
+                            <w:r>
+                              <w:rPr>
+                                <w:sz w:val="16"/>
+                                <w:szCs w:val="16"/>
+                              </w:rPr>
+                              <w:t xml:space="preserve">  const </w:t>
+                            </w:r>
+                            <w:proofErr w:type="spellStart"/>
+                            <w:r>
+                              <w:rPr>
+                                <w:sz w:val="16"/>
+                                <w:szCs w:val="16"/>
+                              </w:rPr>
+                              <w:t>inputRef</w:t>
+                            </w:r>
+                            <w:proofErr w:type="spellEnd"/>
+                            <w:r>
+                              <w:rPr>
+                                <w:sz w:val="16"/>
+                                <w:szCs w:val="16"/>
+                              </w:rPr>
+                              <w:t xml:space="preserve"> = </w:t>
+                            </w:r>
+                            <w:proofErr w:type="spellStart"/>
+                            <w:r>
+                              <w:rPr>
+                                <w:sz w:val="16"/>
+                                <w:szCs w:val="16"/>
+                              </w:rPr>
+                              <w:t>useRef</w:t>
+                            </w:r>
+                            <w:proofErr w:type="spellEnd"/>
+                            <w:r>
+                              <w:rPr>
+                                <w:sz w:val="16"/>
+                                <w:szCs w:val="16"/>
+                              </w:rPr>
+                              <w:t>(null);</w:t>
+                            </w:r>
+                          </w:p>
+                          <w:p>
+                            <w:pPr>
+                              <w:rPr>
+                                <w:sz w:val="16"/>
+                                <w:szCs w:val="16"/>
+                              </w:rPr>
+                            </w:pPr>
+                            <w:r>
+                              <w:rPr>
+                                <w:sz w:val="16"/>
+                                <w:szCs w:val="16"/>
+                              </w:rPr>
+                              <w:t xml:space="preserve">  const </w:t>
+                            </w:r>
+                            <w:proofErr w:type="spellStart"/>
+                            <w:r>
+                              <w:rPr>
+                                <w:sz w:val="16"/>
+                                <w:szCs w:val="16"/>
+                              </w:rPr>
+                              <w:t>handleClick</w:t>
+                            </w:r>
+                            <w:proofErr w:type="spellEnd"/>
+                            <w:r>
+                              <w:rPr>
+                                <w:sz w:val="16"/>
+                                <w:szCs w:val="16"/>
+                              </w:rPr>
+                              <w:t xml:space="preserve"> = () =&gt; {</w:t>
+                            </w:r>
+                          </w:p>
+                          <w:p>
+                            <w:pPr>
+                              <w:rPr>
+                                <w:sz w:val="16"/>
+                                <w:szCs w:val="16"/>
+                              </w:rPr>
+                            </w:pPr>
+                            <w:r>
+                              <w:rPr>
+                                <w:sz w:val="16"/>
+                                <w:szCs w:val="16"/>
+                              </w:rPr>
+                              <w:t xml:space="preserve">    </w:t>
+                            </w:r>
+                            <w:proofErr w:type="spellStart"/>
+                            <w:proofErr w:type="gramStart"/>
+                            <w:r>
+                              <w:rPr>
+                                <w:sz w:val="16"/>
+                                <w:szCs w:val="16"/>
+                              </w:rPr>
+                              <w:t>inputRef.current.focus</w:t>
+                            </w:r>
+                            <w:proofErr w:type="spellEnd"/>
+                            <w:proofErr w:type="gramEnd"/>
+                            <w:r>
+                              <w:rPr>
+                                <w:sz w:val="16"/>
+                                <w:szCs w:val="16"/>
+                              </w:rPr>
+                              <w:t>(); // Focus on the input field</w:t>
+                            </w:r>
+                          </w:p>
+                          <w:p>
+                            <w:pPr>
+                              <w:rPr>
+                                <w:sz w:val="16"/>
+                                <w:szCs w:val="16"/>
+                              </w:rPr>
+                            </w:pPr>
+                            <w:r>
+                              <w:rPr>
+                                <w:sz w:val="16"/>
+                                <w:szCs w:val="16"/>
+                              </w:rPr>
+                              <w:t xml:space="preserve">    </w:t>
+                            </w:r>
+                            <w:proofErr w:type="spellStart"/>
+                            <w:proofErr w:type="gramStart"/>
+                            <w:r>
+                              <w:rPr>
+                                <w:sz w:val="16"/>
+                                <w:szCs w:val="16"/>
+                              </w:rPr>
+                              <w:t>inputRef.current.style</w:t>
+                            </w:r>
+                            <w:proofErr w:type="gramEnd"/>
+                            <w:r>
+                              <w:rPr>
+                                <w:sz w:val="16"/>
+                                <w:szCs w:val="16"/>
+                              </w:rPr>
+                              <w:t>.backgroundColor</w:t>
+                            </w:r>
+                            <w:proofErr w:type="spellEnd"/>
+                            <w:r>
+                              <w:rPr>
+                                <w:sz w:val="16"/>
+                                <w:szCs w:val="16"/>
+                              </w:rPr>
+                              <w:t xml:space="preserve"> = "yellow"; // Change background color</w:t>
+                            </w:r>
+                          </w:p>
+                          <w:p>
+                            <w:pPr>
+                              <w:rPr>
+                                <w:sz w:val="16"/>
+                                <w:szCs w:val="16"/>
+                              </w:rPr>
+                            </w:pPr>
+                            <w:r>
+                              <w:rPr>
+                                <w:sz w:val="16"/>
+                                <w:szCs w:val="16"/>
+                              </w:rPr>
+                              <w:t xml:space="preserve">  };</w:t>
+                            </w:r>
+                          </w:p>
+                          <w:p>
+                            <w:pPr>
+                              <w:rPr>
+                                <w:sz w:val="16"/>
+                                <w:szCs w:val="16"/>
+                              </w:rPr>
+                            </w:pPr>
+                            <w:r>
+                              <w:rPr>
+                                <w:sz w:val="16"/>
+                                <w:szCs w:val="16"/>
+                              </w:rPr>
+                              <w:t xml:space="preserve">  return (</w:t>
+                            </w:r>
+                          </w:p>
+                          <w:p>
+                            <w:pPr>
+                              <w:rPr>
+                                <w:sz w:val="16"/>
+                                <w:szCs w:val="16"/>
+                              </w:rPr>
+                            </w:pPr>
+                            <w:r>
+                              <w:rPr>
+                                <w:sz w:val="16"/>
+                                <w:szCs w:val="16"/>
+                              </w:rPr>
+                              <w:t xml:space="preserve">    &lt;div&gt;</w:t>
+                            </w:r>
+                          </w:p>
+                          <w:p>
+                            <w:pPr>
+                              <w:rPr>
+                                <w:sz w:val="16"/>
+                                <w:szCs w:val="16"/>
+                              </w:rPr>
+                            </w:pPr>
+                            <w:r>
+                              <w:rPr>
+                                <w:sz w:val="16"/>
+                                <w:szCs w:val="16"/>
+                              </w:rPr>
+                              <w:t xml:space="preserve">      &lt;input ref={</w:t>
+                            </w:r>
+                            <w:proofErr w:type="spellStart"/>
+                            <w:r>
+                              <w:rPr>
+                                <w:sz w:val="16"/>
+                                <w:szCs w:val="16"/>
+                              </w:rPr>
+                              <w:t>inputRef</w:t>
+                            </w:r>
+                            <w:proofErr w:type="spellEnd"/>
+                            <w:r>
+                              <w:rPr>
+                                <w:sz w:val="16"/>
+                                <w:szCs w:val="16"/>
+                              </w:rPr>
+                              <w:t>} type="text" placeholder="Type here..." /&gt;</w:t>
+                            </w:r>
+                          </w:p>
+                          <w:p>
+                            <w:pPr>
+                              <w:rPr>
+                                <w:sz w:val="16"/>
+                                <w:szCs w:val="16"/>
+                              </w:rPr>
+                            </w:pPr>
+                            <w:r>
+                              <w:rPr>
+                                <w:sz w:val="16"/>
+                                <w:szCs w:val="16"/>
+                              </w:rPr>
+                              <w:t xml:space="preserve">      &lt;button </w:t>
+                            </w:r>
+                            <w:proofErr w:type="spellStart"/>
+                            <w:r>
+                              <w:rPr>
+                                <w:sz w:val="16"/>
+                                <w:szCs w:val="16"/>
+                              </w:rPr>
+                              <w:t>onClick</w:t>
+                            </w:r>
+                            <w:proofErr w:type="spellEnd"/>
+                            <w:r>
+                              <w:rPr>
+                                <w:sz w:val="16"/>
+                                <w:szCs w:val="16"/>
+                              </w:rPr>
+                              <w:t>={</w:t>
+                            </w:r>
+                            <w:proofErr w:type="spellStart"/>
+                            <w:r>
+                              <w:rPr>
+                                <w:sz w:val="16"/>
+                                <w:szCs w:val="16"/>
+                              </w:rPr>
+                              <w:t>handleClick</w:t>
+                            </w:r>
+                            <w:proofErr w:type="spellEnd"/>
+                            <w:r>
+                              <w:rPr>
+                                <w:sz w:val="16"/>
+                                <w:szCs w:val="16"/>
+                              </w:rPr>
+                              <w:t>}&gt;Focus Input&lt;/button&gt;</w:t>
+                            </w:r>
+                          </w:p>
+                          <w:p>
+                            <w:pPr>
+                              <w:rPr>
+                                <w:sz w:val="16"/>
+                                <w:szCs w:val="16"/>
+                              </w:rPr>
+                            </w:pPr>
+                            <w:r>
+                              <w:rPr>
+                                <w:sz w:val="16"/>
+                                <w:szCs w:val="16"/>
+                              </w:rPr>
+                              <w:t xml:space="preserve">    &lt;/div&gt;</w:t>
+                            </w:r>
+                          </w:p>
+                          <w:p>
+                            <w:pPr>
+                              <w:rPr>
+                                <w:sz w:val="16"/>
+                                <w:szCs w:val="16"/>
+                              </w:rPr>
+                            </w:pPr>
+                            <w:r>
+                              <w:rPr>
+                                <w:sz w:val="16"/>
+                                <w:szCs w:val="16"/>
+                              </w:rPr>
+                              <w:t xml:space="preserve">  );</w:t>
+                            </w:r>
+                          </w:p>
+                          <w:p>
+                            <w:pPr>
+                              <w:rPr>
+                                <w:sz w:val="16"/>
+                                <w:szCs w:val="16"/>
+                              </w:rPr>
+                            </w:pPr>
+                            <w:r>
+                              <w:rPr>
+                                <w:sz w:val="16"/>
+                                <w:szCs w:val="16"/>
+                              </w:rPr>
+                              <w:t>}</w:t>
+                            </w:r>
+                          </w:p>
+                          <w:p>
+                            <w:pPr>
+                              <w:rPr>
+                                <w:sz w:val="16"/>
+                                <w:szCs w:val="16"/>
+                              </w:rPr>
+                            </w:pPr>
+                            <w:r>
+                              <w:rPr>
+                                <w:sz w:val="16"/>
+                                <w:szCs w:val="16"/>
+                              </w:rPr>
+                              <w:t xml:space="preserve">export default </w:t>
+                            </w:r>
+                            <w:proofErr w:type="spellStart"/>
+                            <w:r>
+                              <w:rPr>
+                                <w:sz w:val="16"/>
+                                <w:szCs w:val="16"/>
+                              </w:rPr>
+                              <w:t>TextInput</w:t>
+                            </w:r>
+                            <w:proofErr w:type="spellEnd"/>
+                            <w:r>
+                              <w:rPr>
+                                <w:sz w:val="16"/>
+                                <w:szCs w:val="16"/>
+                              </w:rPr>
+                              <w:t>;</w:t>
+                            </w:r>
+                          </w:p>
+                        </w:txbxContent>
+                      </wps:txbx>
+                      <wps:bodyPr rot="0" vert="horz" wrap="square" lIns="91440" tIns="45720" rIns="91440" bIns="45720" anchor="t" anchorCtr="0">
+                        <a:noAutofit/>
+                      </wps:bodyPr>
+                    </wps:wsp>
+                  </a:graphicData>
+                </a:graphic>
+                <wp14:sizeRelH relativeFrom="margin">
+                  <wp14:pctWidth>0</wp14:pctWidth>
+                </wp14:sizeRelH>
+                <wp14:sizeRelV relativeFrom="margin">
+                  <wp14:pctHeight>0</wp14:pctHeight>
+                </wp14:sizeRelV>
+              </wp:anchor>
+            </w:drawing>
+          </mc:Choice>
+          <mc:Fallback>
+            <w:pict>
+              <v:shapetype w14:anchorId="5C0D2354" id="_x0000_t202" coordsize="21600,21600" o:spt="202" path="m,l,21600r21600,l21600,xe">
+                <v:stroke joinstyle="miter"/>
+                <v:path gradientshapeok="t" o:connecttype="rect"/>
+              </v:shapetype>
+              <v:shape id="Text Box 2" o:spid="_x0000_s1026" type="#_x0000_t202" style="position:absolute;left:0;text-align:left;margin-left:260.35pt;margin-top:361.15pt;width:268.95pt;height:289.15pt;z-index:251659264;visibility:visible;mso-wrap-style:square;mso-width-percent:0;mso-height-percent:0;mso-wrap-distance-left:9pt;mso-wrap-distance-top:3.6pt;mso-wrap-distance-right:9pt;mso-wrap-distance-bottom:3.6pt;mso-position-horizontal:absolute;mso-position-horizontal-relative:text;mso-position-vertical:absolute;mso-position-vertical-relative:page;mso-width-percent:0;mso-height-percent:0;mso-width-relative:margin;mso-height-relative:margin;v-text-anchor:top" o:gfxdata="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">
+                <v:textbox>
+                  <w:txbxContent>
+                    <w:p>
+                      <w:pPr>
+                        <w:rPr>
+                          <w:sz w:val="16"/>
+                          <w:szCs w:val="16"/>
+                        </w:rPr>
+                      </w:pPr>
+                      <w:r>
+                        <w:rPr>
+                          <w:sz w:val="16"/>
+                          <w:szCs w:val="16"/>
+                        </w:rPr>
+                        <w:t xml:space="preserve">import </w:t>
+                      </w:r>
+                      <w:proofErr w:type="gramStart"/>
+                      <w:r>
+                        <w:rPr>
+                          <w:sz w:val="16"/>
+                          <w:szCs w:val="16"/>
+                        </w:rPr>
+                        <w:t xml:space="preserve">{ </w:t>
+                      </w:r>
+                      <w:proofErr w:type="spellStart"/>
+                      <w:r>
+                        <w:rPr>
+                          <w:sz w:val="16"/>
+                          <w:szCs w:val="16"/>
+                        </w:rPr>
+                        <w:t>useRef</w:t>
+                      </w:r>
+                      <w:proofErr w:type="spellEnd"/>
+                      <w:proofErr w:type="gramEnd"/>
+                      <w:r>
+                        <w:rPr>
+                          <w:sz w:val="16"/>
+                          <w:szCs w:val="16"/>
+                        </w:rPr>
+                        <w:t xml:space="preserve"> } from "react";</w:t>
+                      </w:r>
+                    </w:p>
+                    <w:p>
+                      <w:pPr>
+                        <w:rPr>
+                          <w:sz w:val="16"/>
+                          <w:szCs w:val="16"/>
+                        </w:rPr>
+                      </w:pPr>
+                      <w:r>
+                        <w:rPr>
+                          <w:sz w:val="16"/>
+                          <w:szCs w:val="16"/>
+                        </w:rPr>
+                        <w:t xml:space="preserve">function </w:t>
+                      </w:r>
+                      <w:proofErr w:type="spellStart"/>
+                      <w:proofErr w:type="gramStart"/>
+                      <w:r>
+                        <w:rPr>
+                          <w:sz w:val="16"/>
+                          <w:szCs w:val="16"/>
+                        </w:rPr>
+                        <w:t>TextInput</w:t>
+                      </w:r>
+                      <w:proofErr w:type="spellEnd"/>
+                      <w:r>
+                        <w:rPr>
+                          <w:sz w:val="16"/>
+                          <w:szCs w:val="16"/>
+                        </w:rPr>
+                        <w:t>(</w:t>
+                      </w:r>
+                      <w:proofErr w:type="gramEnd"/>
+                      <w:r>
+                        <w:rPr>
+                          <w:sz w:val="16"/>
+                          <w:szCs w:val="16"/>
+                        </w:rPr>
+                        <w:t>) {</w:t>
+                      </w:r>
+                    </w:p>
+                    <w:p>
+                      <w:pPr>
+                        <w:rPr>
+                          <w:sz w:val="16"/>
+                          <w:szCs w:val="16"/>
+                        </w:rPr>
+                      </w:pPr>
+                      <w:r>
+                        <w:rPr>
+                          <w:sz w:val="16"/>
+                          <w:szCs w:val="16"/>
+                        </w:rPr>
+                        <w:t xml:space="preserve">  const </w:t>
+                      </w:r>
+                      <w:proofErr w:type="spellStart"/>
+                      <w:r>
+                        <w:rPr>
+                          <w:sz w:val="16"/>
+                          <w:szCs w:val="16"/>
+                        </w:rPr>
+                        <w:t>inputRef</w:t>
+                      </w:r>
+                      <w:proofErr w:type="spellEnd"/>
+                      <w:r>
+                        <w:rPr>
+                          <w:sz w:val="16"/>
+                          <w:szCs w:val="16"/>
+                        </w:rPr>
+                        <w:t xml:space="preserve"> = </w:t>
+                      </w:r>
+                      <w:proofErr w:type="spellStart"/>
+                      <w:r>
+                        <w:rPr>
+                          <w:sz w:val="16"/>
+                          <w:szCs w:val="16"/>
+                        </w:rPr>
+                        <w:t>useRef</w:t>
+                      </w:r>
+                      <w:proofErr w:type="spellEnd"/>
+                      <w:r>
+                        <w:rPr>
+                          <w:sz w:val="16"/>
+                          <w:szCs w:val="16"/>
+                        </w:rPr>
+                        <w:t>(null);</w:t>
+                      </w:r>
+                    </w:p>
+                    <w:p>
+                      <w:pPr>
+                        <w:rPr>
+                          <w:sz w:val="16"/>
+                          <w:szCs w:val="16"/>
+                        </w:rPr>
+                      </w:pPr>
+                      <w:r>
+                        <w:rPr>
+                          <w:sz w:val="16"/>
+                          <w:szCs w:val="16"/>
+                        </w:rPr>
+                        <w:t xml:space="preserve">  const </w:t>
+                      </w:r>
+                      <w:proofErr w:type="spellStart"/>
+                      <w:r>
+                        <w:rPr>
+                          <w:sz w:val="16"/>
+                          <w:szCs w:val="16"/>
+                        </w:rPr>
+                        <w:t>handleClick</w:t>
+                      </w:r>
+                      <w:proofErr w:type="spellEnd"/>
+                      <w:r>
+                        <w:rPr>
+                          <w:sz w:val="16"/>
+                          <w:szCs w:val="16"/>
+                        </w:rPr>
+                        <w:t xml:space="preserve"> = () =&gt; {</w:t>
+                      </w:r>
+                    </w:p>
+                    <w:p>
+                      <w:pPr>
+                        <w:rPr>
+                          <w:sz w:val="16"/>
+                          <w:szCs w:val="16"/>
+                        </w:rPr>
+                      </w:pPr>
+                      <w:r>
+                        <w:rPr>
+                          <w:sz w:val="16"/>
+                          <w:szCs w:val="16"/>
+                        </w:rPr>
+                        <w:t xml:space="preserve">    </w:t>
+                      </w:r>
+                      <w:proofErr w:type="spellStart"/>
+                      <w:proofErr w:type="gramStart"/>
+                      <w:r>
+                        <w:rPr>
+                          <w:sz w:val="16"/>
+                          <w:szCs w:val="16"/>
+                        </w:rPr>
+                        <w:t>inputRef.current.focus</w:t>
+                      </w:r>
+                      <w:proofErr w:type="spellEnd"/>
+                      <w:proofErr w:type="gramEnd"/>
+                      <w:r>
+                        <w:rPr>
+                          <w:sz w:val="16"/>
+                          <w:szCs w:val="16"/>
+                        </w:rPr>
+                        <w:t>(); // Focus on the input field</w:t>
+                      </w:r>
+                    </w:p>
+                    <w:p>
+                      <w:pPr>
+                        <w:rPr>
+                          <w:sz w:val="16"/>
+                          <w:szCs w:val="16"/>
+                        </w:rPr>
+                      </w:pPr>
+                      <w:r>
+                        <w:rPr>
+                          <w:sz w:val="16"/>
+                          <w:szCs w:val="16"/>
+                        </w:rPr>
+                        <w:t xml:space="preserve">    </w:t>
+                      </w:r>
+                      <w:proofErr w:type="spellStart"/>
+                      <w:proofErr w:type="gramStart"/>
+                      <w:r>
+                        <w:rPr>
+                          <w:sz w:val="16"/>
+                          <w:szCs w:val="16"/>
+                        </w:rPr>
+                        <w:t>inputRef.current.style</w:t>
+                      </w:r>
+                      <w:proofErr w:type="gramEnd"/>
+                      <w:r>
+                        <w:rPr>
+                          <w:sz w:val="16"/>
+                          <w:szCs w:val="16"/>
+                        </w:rPr>
+                        <w:t>.backgroundColor</w:t>
+                      </w:r>
+                      <w:proofErr w:type="spellEnd"/>
+                      <w:r>
+                        <w:rPr>
+                          <w:sz w:val="16"/>
+                          <w:szCs w:val="16"/>
+                        </w:rPr>
+                        <w:t xml:space="preserve"> = "yellow"; // Change background color</w:t>
+                      </w:r>
+                    </w:p>
+                    <w:p>
+                      <w:pPr>
+                        <w:rPr>
+                          <w:sz w:val="16"/>
+                          <w:szCs w:val="16"/>
+                        </w:rPr>
+                      </w:pPr>
+                      <w:r>
+                        <w:rPr>
+                          <w:sz w:val="16"/>
+                          <w:szCs w:val="16"/>
+                        </w:rPr>
+                        <w:t xml:space="preserve">  };</w:t>
+                      </w:r>
+                    </w:p>
+                    <w:p>
+                      <w:pPr>
+                        <w:rPr>
+                          <w:sz w:val="16"/>
+                          <w:szCs w:val="16"/>
+                        </w:rPr>
+                      </w:pPr>
+                      <w:r>
+                        <w:rPr>
+                          <w:sz w:val="16"/>
+                          <w:szCs w:val="16"/>
+                        </w:rPr>
+                        <w:t xml:space="preserve">  return (</w:t>
+                      </w:r>
+                    </w:p>
+                    <w:p>
+                      <w:pPr>
+                        <w:rPr>
+                          <w:sz w:val="16"/>
+                          <w:szCs w:val="16"/>
+                        </w:rPr>
+                      </w:pPr>
+                      <w:r>
+                        <w:rPr>
+                          <w:sz w:val="16"/>
+                          <w:szCs w:val="16"/>
+                        </w:rPr>
+                        <w:t xml:space="preserve">    &lt;div&gt;</w:t>
+                      </w:r>
+                    </w:p>
+                    <w:p>
+                      <w:pPr>
+                        <w:rPr>
+                          <w:sz w:val="16"/>
+                          <w:szCs w:val="16"/>
+                        </w:rPr>
+                      </w:pPr>
+                      <w:r>
+                        <w:rPr>
+                          <w:sz w:val="16"/>
+                          <w:szCs w:val="16"/>
+                        </w:rPr>
+                        <w:t xml:space="preserve">      &lt;input ref={</w:t>
+                      </w:r>
+                      <w:proofErr w:type="spellStart"/>
+                      <w:r>
+                        <w:rPr>
+                          <w:sz w:val="16"/>
+                          <w:szCs w:val="16"/>
+                        </w:rPr>
+                        <w:t>inputRef</w:t>
+                      </w:r>
+                      <w:proofErr w:type="spellEnd"/>
+                      <w:r>
+                        <w:rPr>
+                          <w:sz w:val="16"/>
+                          <w:szCs w:val="16"/>
+                        </w:rPr>
+                        <w:t>} type="text" placeholder="Type here..." /&gt;</w:t>
+                      </w:r>
+                    </w:p>
+                    <w:p>
+                      <w:pPr>
+                        <w:rPr>
+                          <w:sz w:val="16"/>
+                          <w:szCs w:val="16"/>
+                        </w:rPr>
+                      </w:pPr>
+                      <w:r>
+                        <w:rPr>
+                          <w:sz w:val="16"/>
+                          <w:szCs w:val="16"/>
+                        </w:rPr>
+                        <w:t xml:space="preserve">      &lt;button </w:t>
+                      </w:r>
+                      <w:proofErr w:type="spellStart"/>
+                      <w:r>
+                        <w:rPr>
+                          <w:sz w:val="16"/>
+                          <w:szCs w:val="16"/>
+                        </w:rPr>
+                        <w:t>onClick</w:t>
+                      </w:r>
+                      <w:proofErr w:type="spellEnd"/>
+                      <w:r>
+                        <w:rPr>
+                          <w:sz w:val="16"/>
+                          <w:szCs w:val="16"/>
+                        </w:rPr>
+                        <w:t>={</w:t>
+                      </w:r>
+                      <w:proofErr w:type="spellStart"/>
+                      <w:r>
+                        <w:rPr>
+                          <w:sz w:val="16"/>
+                          <w:szCs w:val="16"/>
+                        </w:rPr>
+                        <w:t>handleClick</w:t>
+                      </w:r>
+                      <w:proofErr w:type="spellEnd"/>
+                      <w:r>
+                        <w:rPr>
+                          <w:sz w:val="16"/>
+                          <w:szCs w:val="16"/>
+                        </w:rPr>
+                        <w:t>}&gt;Focus Input&lt;/button&gt;</w:t>
+                      </w:r>
+                    </w:p>
+                    <w:p>
+                      <w:pPr>
+                        <w:rPr>
+                          <w:sz w:val="16"/>
+                          <w:szCs w:val="16"/>
+                        </w:rPr>
+                      </w:pPr>
+                      <w:r>
+                        <w:rPr>
+                          <w:sz w:val="16"/>
+                          <w:szCs w:val="16"/>
+                        </w:rPr>
+                        <w:t xml:space="preserve">    &lt;/div&gt;</w:t>
+                      </w:r>
+                    </w:p>
+                    <w:p>
+                      <w:pPr>
+                        <w:rPr>
+                          <w:sz w:val="16"/>
+                          <w:szCs w:val="16"/>
+                        </w:rPr>
+                      </w:pPr>
+                      <w:r>
+                        <w:rPr>
+                          <w:sz w:val="16"/>
+                          <w:szCs w:val="16"/>
+                        </w:rPr>
+                        <w:t xml:space="preserve">  );</w:t>
+                      </w:r>
+                    </w:p>
+                    <w:p>
+                      <w:pPr>
+                        <w:rPr>
+                          <w:sz w:val="16"/>
+                          <w:szCs w:val="16"/>
+                        </w:rPr>
+                      </w:pPr>
+                      <w:r>
+                        <w:rPr>
+                          <w:sz w:val="16"/>
+                          <w:szCs w:val="16"/>
+                        </w:rPr>
+                        <w:t>}</w:t>
+                      </w:r>
+                    </w:p>
+                    <w:p>
+                      <w:pPr>
+                        <w:rPr>
+                          <w:sz w:val="16"/>
+                          <w:szCs w:val="16"/>
+                        </w:rPr>
+                      </w:pPr>
+                      <w:r>
+                        <w:rPr>
+                          <w:sz w:val="16"/>
+                          <w:szCs w:val="16"/>
+                        </w:rPr>
+                        <w:t xml:space="preserve">export default </w:t>
+                      </w:r>
+                      <w:proofErr w:type="spellStart"/>
+                      <w:r>
+                        <w:rPr>
+                          <w:sz w:val="16"/>
+                          <w:szCs w:val="16"/>
+                        </w:rPr>
+                        <w:t>TextInput</w:t>
+                      </w:r>
+                      <w:proofErr w:type="spellEnd"/>
+                      <w:r>
+                        <w:rPr>
+                          <w:sz w:val="16"/>
+                          <w:szCs w:val="16"/>
+                        </w:rPr>
+                        <w:t>;</w:t>
+                      </w:r>
+                    </w:p>
+                  </w:txbxContent>
+                </v:textbox>
+                <w10:wrap type="square" anchory="page"/>
+              </v:shape>
+            </w:pict>
+          </mc:Fallback>
+        </mc:AlternateContent>
+      </w:r>
+      <w:r>
+        <w:t xml:space="preserve">Only the </w:t>
+      </w:r>
+      <w:r>
+        <w:rPr>
+          <w:b/>
+          <w:bCs/>
+        </w:rPr>
+        <w:t>changed parts</w:t>
+      </w:r>
+      <w:r>
+        <w:t xml:space="preserve"> are updated in the real DOM.</w:t>
+      </w:r>
+    </w:p>
+    <w:p>
+      <w:pPr>
+        <w:spacing w:before="100" w:beforeAutospacing="1" w:after="100" w:afterAutospacing="1" w:line="240" w:lineRule="auto"/>
+        <w:outlineLvl w:val="1"/>
+      </w:pPr>
+    </w:p>
+    <w:p/>
+    <w:p>
+      <w:r>
+        <w:t>React-hooks</w:t>
+      </w:r>
+    </w:p>
+    <w:p>
       <w:r>
         <w:t>Question</w:t>
       </w:r>
-    </w:p>
-    <w:p>
-      <w:pPr>
-        <w:pStyle w:val="Heading2"/>
-      </w:pPr>
+      <w:r>
+        <w:t xml:space="preserve">: </w:t>
+      </w:r>
+      <w:r>
+        <w:t>How do we access DOM elements in react??</w:t>
+      </w:r>
+    </w:p>
+    <w:p>
       <w:r>
         <w:tab/>
         <w:t>Answer</w:t>
       </w:r>
-    </w:p>
-    <w:p>
-      <w:pPr>
-        <w:pStyle w:val="Heading1"/>
-      </w:pPr>
-      <w:r>
-        <w:t>React-hooks</w:t>
-      </w:r>
-    </w:p>
-    <w:p>
-      <w:pPr>
-        <w:pStyle w:val="Heading2"/>
-        <w:ind w:firstLine="720"/>
-      </w:pPr>
+      <w:r>
+        <w:t xml:space="preserve">: In </w:t>
+      </w:r>
+      <w:r>
+        <w:t xml:space="preserve">React, you generally don't </w:t>
+      </w:r>
+      <w:r>
+        <w:rPr>
+          <w:b/>
+          <w:bCs/>
+        </w:rPr>
+        <w:t>directly manipulate the DOM</w:t>
+      </w:r>
+      <w:r>
+        <w:t xml:space="preserve"> like in vanilla JavaScript (</w:t>
+      </w:r>
+      <w:proofErr w:type="spellStart"/>
+      <w:proofErr w:type="gramStart"/>
+      <w:r>
+        <w:t>document.getElementById</w:t>
+      </w:r>
+      <w:proofErr w:type="spellEnd"/>
+      <w:proofErr w:type="gramEnd"/>
+      <w:r>
+        <w:t xml:space="preserve">() or </w:t>
+      </w:r>
+      <w:proofErr w:type="spellStart"/>
+      <w:proofErr w:type="gramStart"/>
+      <w:r>
+        <w:t>document.querySelector</w:t>
+      </w:r>
+      <w:proofErr w:type="spellEnd"/>
+      <w:proofErr w:type="gramEnd"/>
+      <w:r>
+        <w:t xml:space="preserve">()). Instead, React provides </w:t>
+      </w:r>
+      <w:r>
+        <w:rPr>
+          <w:b/>
+          <w:bCs/>
+        </w:rPr>
+        <w:t>Refs</w:t>
+      </w:r>
+      <w:r>
+        <w:t xml:space="preserve"> and </w:t>
+      </w:r>
+      <w:r>
+        <w:rPr>
+          <w:b/>
+          <w:bCs/>
+        </w:rPr>
+        <w:t>event handlers</w:t>
+      </w:r>
+      <w:r>
+        <w:t xml:space="preserve"> to access and interact with DOM elements</w:t>
+      </w:r>
+    </w:p>
+    <w:p>
+      <w:pPr>
+        <w:rPr>
+          <w:b/>
+          <w:bCs/>
+        </w:rPr>
+      </w:pPr>
+      <w:r>
+        <w:rPr>
+          <w:b/>
+          <w:bCs/>
+        </w:rPr>
+        <w:t>Steps to Use Refs:</w:t>
+      </w:r>
+    </w:p>
+    <w:p>
+      <w:pPr>
+        <w:numPr>
+          <w:ilvl w:val="0"/>
+          <w:numId w:val="8"/>
+        </w:numPr>
+      </w:pPr>
+      <w:r>
+        <w:t xml:space="preserve">Create a </w:t>
+      </w:r>
+      <w:r>
+        <w:rPr>
+          <w:b/>
+          <w:bCs/>
+        </w:rPr>
+        <w:t>ref</w:t>
+      </w:r>
+      <w:r>
+        <w:t xml:space="preserve"> using </w:t>
+      </w:r>
+      <w:proofErr w:type="spellStart"/>
+      <w:proofErr w:type="gramStart"/>
+      <w:r>
+        <w:t>useRef</w:t>
+      </w:r>
+      <w:proofErr w:type="spellEnd"/>
+      <w:r>
+        <w:t>(</w:t>
+      </w:r>
+      <w:proofErr w:type="gramEnd"/>
+      <w:r>
+        <w:t xml:space="preserve">) (for functional components) or </w:t>
+      </w:r>
+      <w:proofErr w:type="spellStart"/>
+      <w:proofErr w:type="gramStart"/>
+      <w:r>
+        <w:t>React</w:t>
+      </w:r>
+      <w:proofErr w:type="gramEnd"/>
+      <w:r>
+        <w:t>.createRef</w:t>
+      </w:r>
+      <w:proofErr w:type="spellEnd"/>
+      <w:r>
+        <w:t>() (for class components).</w:t>
+      </w:r>
+    </w:p>
+    <w:p>
+      <w:pPr>
+        <w:numPr>
+          <w:ilvl w:val="0"/>
+          <w:numId w:val="8"/>
+        </w:numPr>
+      </w:pPr>
+      <w:r>
+        <w:t xml:space="preserve">Attach the ref to a </w:t>
+      </w:r>
+      <w:r>
+        <w:rPr>
+          <w:b/>
+          <w:bCs/>
+        </w:rPr>
+        <w:t>DOM element</w:t>
+      </w:r>
+      <w:r>
+        <w:t xml:space="preserve"> using the ref attribute.</w:t>
+      </w:r>
+    </w:p>
+    <w:p>
+      <w:pPr>
+        <w:numPr>
+          <w:ilvl w:val="0"/>
+          <w:numId w:val="8"/>
+        </w:numPr>
+      </w:pPr>
+      <w:r>
+        <w:t xml:space="preserve">Access or modify the DOM element inside </w:t>
+      </w:r>
+      <w:r>
+        <w:rPr>
+          <w:b/>
+          <w:bCs/>
+        </w:rPr>
+        <w:t>event handlers</w:t>
+      </w:r>
+      <w:r>
+        <w:t xml:space="preserve"> or </w:t>
+      </w:r>
+      <w:proofErr w:type="spellStart"/>
+      <w:proofErr w:type="gramStart"/>
+      <w:r>
+        <w:t>useEffect</w:t>
+      </w:r>
+      <w:proofErr w:type="spellEnd"/>
+      <w:r>
+        <w:t>(</w:t>
+      </w:r>
+      <w:proofErr w:type="gramEnd"/>
+      <w:r>
+        <w:t>).</w:t>
+      </w:r>
+    </w:p>
+    <w:p/>
+    <w:p>
+      <w:r>
+        <w:lastRenderedPageBreak/>
+        <w:t>OOP</w:t>
+      </w:r>
+    </w:p>
+    <w:p>
       <w:r>
         <w:t>Question</w:t>
       </w:r>
-    </w:p>
-    <w:p>
-      <w:pPr>
-        <w:pStyle w:val="Heading2"/>
-      </w:pPr>
+      <w:r>
+        <w:t>: What is the difference between procedural and object-oriented programming?</w:t>
+      </w:r>
+    </w:p>
+    <w:p>
       <w:r>
         <w:tab/>
         <w:t>Answer</w:t>
       </w:r>
-    </w:p>
-    <w:p>
-      <w:pPr>
-        <w:pStyle w:val="Heading1"/>
-      </w:pPr>
-      <w:r>
-        <w:lastRenderedPageBreak/>
-        <w:t>OOP</w:t>
-      </w:r>
-    </w:p>
-    <w:p>
-      <w:pPr>
-        <w:pStyle w:val="Heading2"/>
-        <w:ind w:firstLine="720"/>
-      </w:pPr>
+      <w:r>
+        <w:t>:</w:t>
+      </w:r>
+      <w:r>
+        <w:rPr>
+          <w:rFonts w:ascii="Arial" w:hAnsi="Arial" w:cs="Arial"/>
+          <w:color w:val="24292E"/>
+          <w:sz w:val="21"/>
+          <w:szCs w:val="21"/>
+          <w:shd w:val="clear" w:color="auto" w:fill="FFFFFF"/>
+        </w:rPr>
+        <w:t xml:space="preserve"> </w:t>
+      </w:r>
+      <w:r>
+        <w:t>Procedural programming is based upon the modular approach in which the larger programs are broken into procedures. Each procedure is a set of instructions that are executed one after another. On the other hand, OOP is based upon objects. An object consists of various elements, such as methods and variables.</w:t>
+      </w:r>
+    </w:p>
+    <w:p>
+      <w:r>
+        <w:t>Redux</w:t>
+      </w:r>
+    </w:p>
+    <w:p>
       <w:r>
         <w:t>Question</w:t>
       </w:r>
-    </w:p>
-    <w:p>
-      <w:pPr>
-        <w:pStyle w:val="Heading2"/>
-      </w:pPr>
+      <w:r>
+        <w:t>: What is Redux?</w:t>
+      </w:r>
+    </w:p>
+    <w:p>
       <w:r>
         <w:tab/>
         <w:t>Answer</w:t>
       </w:r>
-    </w:p>
-    <w:p>
-      <w:pPr>
-        <w:pStyle w:val="Heading1"/>
-      </w:pPr>
-      <w:r>
-        <w:t>Redux</w:t>
-      </w:r>
-    </w:p>
-    <w:p>
-      <w:pPr>
-        <w:pStyle w:val="Heading2"/>
-        <w:ind w:firstLine="720"/>
-      </w:pPr>
+      <w:r>
+        <w:t xml:space="preserve">: </w:t>
+      </w:r>
+      <w:r>
+        <w:t xml:space="preserve">Redux is a </w:t>
+      </w:r>
+      <w:r>
+        <w:rPr>
+          <w:b/>
+          <w:bCs/>
+        </w:rPr>
+        <w:t>state management library</w:t>
+      </w:r>
+      <w:r>
+        <w:t xml:space="preserve"> for JavaScript applications, commonly used with </w:t>
+      </w:r>
+      <w:r>
+        <w:rPr>
+          <w:b/>
+          <w:bCs/>
+        </w:rPr>
+        <w:t>React</w:t>
+      </w:r>
+      <w:r>
+        <w:t xml:space="preserve">. It helps manage the application state in a </w:t>
+      </w:r>
+      <w:r>
+        <w:rPr>
+          <w:b/>
+          <w:bCs/>
+        </w:rPr>
+        <w:t>centralized store</w:t>
+      </w:r>
+      <w:r>
+        <w:t xml:space="preserve"> and ensures </w:t>
+      </w:r>
+      <w:r>
+        <w:rPr>
+          <w:b/>
+          <w:bCs/>
+        </w:rPr>
+        <w:t>predictable state updates</w:t>
+      </w:r>
+      <w:r>
+        <w:t>.</w:t>
+      </w:r>
+    </w:p>
+    <w:p>
+      <w:r>
+        <w:rPr>
+          <w:rFonts w:ascii="Segoe UI Emoji" w:hAnsi="Segoe UI Emoji" w:cs="Segoe UI Emoji"/>
+        </w:rPr>
+        <w:t>✅</w:t>
+      </w:r>
+      <w:r>
+        <w:t xml:space="preserve"> </w:t>
+      </w:r>
+      <w:r>
+        <w:rPr>
+          <w:b/>
+          <w:bCs/>
+        </w:rPr>
+        <w:t>Why Use Redux?</w:t>
+      </w:r>
+    </w:p>
+    <w:p>
+      <w:pPr>
+        <w:numPr>
+          <w:ilvl w:val="0"/>
+          <w:numId w:val="9"/>
+        </w:numPr>
+      </w:pPr>
+      <w:r>
+        <w:t xml:space="preserve">Manages </w:t>
+      </w:r>
+      <w:r>
+        <w:rPr>
+          <w:b/>
+          <w:bCs/>
+        </w:rPr>
+        <w:t>complex application state</w:t>
+      </w:r>
+      <w:r>
+        <w:t xml:space="preserve"> efficiently.</w:t>
+      </w:r>
+    </w:p>
+    <w:p>
+      <w:pPr>
+        <w:numPr>
+          <w:ilvl w:val="0"/>
+          <w:numId w:val="9"/>
+        </w:numPr>
+      </w:pPr>
+      <w:r>
+        <w:rPr>
+          <w:b/>
+          <w:bCs/>
+        </w:rPr>
+        <w:t>Avoids prop drilling</w:t>
+      </w:r>
+      <w:r>
+        <w:t xml:space="preserve"> (passing data through multiple components).</w:t>
+      </w:r>
+    </w:p>
+    <w:p>
+      <w:pPr>
+        <w:numPr>
+          <w:ilvl w:val="0"/>
+          <w:numId w:val="9"/>
+        </w:numPr>
+      </w:pPr>
+      <w:r>
+        <w:t xml:space="preserve">Makes </w:t>
+      </w:r>
+      <w:r>
+        <w:rPr>
+          <w:b/>
+          <w:bCs/>
+        </w:rPr>
+        <w:t>debugging easier</w:t>
+      </w:r>
+      <w:r>
+        <w:t xml:space="preserve"> with time-travel debugging.</w:t>
+      </w:r>
+    </w:p>
+    <w:p>
+      <w:pPr>
+        <w:numPr>
+          <w:ilvl w:val="0"/>
+          <w:numId w:val="9"/>
+        </w:numPr>
+      </w:pPr>
+      <w:r>
+        <w:t xml:space="preserve">Enables </w:t>
+      </w:r>
+      <w:r>
+        <w:rPr>
+          <w:b/>
+          <w:bCs/>
+        </w:rPr>
+        <w:t>global state management</w:t>
+      </w:r>
+      <w:r>
+        <w:t xml:space="preserve"> across components.</w:t>
+      </w:r>
+    </w:p>
+    <w:p/>
+    <w:p>
+      <w:r>
+        <w:t>Git</w:t>
+      </w:r>
+    </w:p>
+    <w:p>
       <w:r>
         <w:t>Question</w:t>
       </w:r>
-    </w:p>
-    <w:p>
-      <w:pPr>
-        <w:pStyle w:val="Heading2"/>
-      </w:pPr>
+      <w:r>
+        <w:t>: What is the difference between a pull request and a branch?</w:t>
+      </w:r>
+    </w:p>
+    <w:p>
+      <w:pPr>
+        <w:numPr>
+          <w:ilvl w:val="0"/>
+          <w:numId w:val="10"/>
+        </w:numPr>
+      </w:pPr>
+      <w:r>
+        <w:t>Answer</w:t>
+      </w:r>
+      <w:r>
+        <w:t xml:space="preserve">: </w:t>
+      </w:r>
+      <w:r>
+        <w:t>A </w:t>
+      </w:r>
+      <w:r>
+        <w:rPr>
+          <w:b/>
+          <w:bCs/>
+        </w:rPr>
+        <w:t>branch</w:t>
+      </w:r>
+      <w:r>
+        <w:t> is just a separate version of the code.</w:t>
+      </w:r>
+    </w:p>
+    <w:p>
+      <w:pPr>
+        <w:pStyle w:val="ListParagraph"/>
+        <w:numPr>
+          <w:ilvl w:val="0"/>
+          <w:numId w:val="10"/>
+        </w:numPr>
+      </w:pPr>
+      <w:r>
+        <w:t xml:space="preserve">A </w:t>
+      </w:r>
+      <w:r>
+        <w:rPr>
+          <w:b/>
+          <w:bCs/>
+        </w:rPr>
+        <w:t>pull request</w:t>
+      </w:r>
+      <w:r>
+        <w:t xml:space="preserve"> (PR) is a request to </w:t>
+      </w:r>
+      <w:r>
+        <w:rPr>
+          <w:b/>
+          <w:bCs/>
+        </w:rPr>
+        <w:t>merge changes from one branch into another</w:t>
+      </w:r>
+      <w:r>
+        <w:t xml:space="preserve">. It allows team members to </w:t>
+      </w:r>
+      <w:r>
+        <w:rPr>
+          <w:b/>
+          <w:bCs/>
+        </w:rPr>
+        <w:t>review, discuss, and approve changes</w:t>
+      </w:r>
+      <w:r>
+        <w:t xml:space="preserve"> before they are merged.</w:t>
+      </w:r>
+    </w:p>
+    <w:p>
+      <w:pPr>
+        <w:ind w:left="360"/>
+      </w:pPr>
+    </w:p>
+    <w:p>
+      <w:pPr>
+        <w:ind w:left="360"/>
+      </w:pPr>
+      <w:r>
+        <w:t>Web Security</w:t>
+      </w:r>
+    </w:p>
+    <w:p>
+      <w:r>
+        <w:tab/>
+        <w:t>Question</w:t>
+      </w:r>
+      <w:r>
+        <w:t xml:space="preserve">: </w:t>
+      </w:r>
+      <w:r>
+        <w:t>What is Vulnerability?</w:t>
+      </w:r>
+    </w:p>
+    <w:p>
       <w:r>
         <w:tab/>
         <w:t>Answer</w:t>
       </w:r>
-    </w:p>
-    <w:p>
-      <w:pPr>
-        <w:pStyle w:val="Heading1"/>
-      </w:pPr>
-      <w:r>
-        <w:t>Git</w:t>
-      </w:r>
-    </w:p>
-    <w:p>
-      <w:pPr>
-        <w:pStyle w:val="Heading2"/>
-        <w:ind w:left="720"/>
-      </w:pPr>
-      <w:r>
+      <w:r>
+        <w:t xml:space="preserve">: </w:t>
+      </w:r>
+      <w:r>
+        <w:t>The </w:t>
+      </w:r>
+      <w:r>
+        <w:rPr>
+          <w:b/>
+          <w:bCs/>
+        </w:rPr>
+        <w:t>Vulnerability</w:t>
+      </w:r>
+      <w:r>
+        <w:t> can be defined as weakness of any system through which intruders or bugs can attack on the system.</w:t>
+      </w:r>
+    </w:p>
+    <w:p>
+      <w:r>
+        <w:t xml:space="preserve">If security testing has not been performed rigorously on the </w:t>
+      </w:r>
+      <w:proofErr w:type="gramStart"/>
+      <w:r>
+        <w:t>system</w:t>
+      </w:r>
+      <w:proofErr w:type="gramEnd"/>
+      <w:r>
+        <w:t xml:space="preserve"> then chances of vulnerabilities get increase. Time to time patches or fixes requires preventing a system from the vulnerabilities</w:t>
+      </w:r>
+    </w:p>
+    <w:p/>
+    <w:p>
+      <w:r>
+        <w:t>Unit Testing</w:t>
+      </w:r>
+    </w:p>
+    <w:p>
+      <w:r>
+        <w:lastRenderedPageBreak/>
         <w:t>Question</w:t>
       </w:r>
-    </w:p>
-    <w:p>
-      <w:pPr>
-        <w:pStyle w:val="Heading2"/>
-        <w:ind w:firstLine="720"/>
-      </w:pPr>
-      <w:r>
-        <w:t>Answer</w:t>
-      </w:r>
-    </w:p>
-    <w:p/>
-    <w:p>
-      <w:pPr>
-        <w:pStyle w:val="Heading1"/>
-      </w:pPr>
-      <w:r>
-        <w:t>Web Security</w:t>
-      </w:r>
-    </w:p>
-    <w:p>
-      <w:pPr>
-        <w:pStyle w:val="Heading2"/>
-      </w:pPr>
-      <w:r>
-        <w:tab/>
-        <w:t>Question</w:t>
-      </w:r>
-    </w:p>
-    <w:p>
-      <w:pPr>
-        <w:pStyle w:val="Heading2"/>
-      </w:pPr>
+      <w:r>
+        <w:t>: What is mocking??</w:t>
+      </w:r>
+    </w:p>
+    <w:p>
       <w:r>
         <w:tab/>
         <w:t>Answer</w:t>
       </w:r>
-    </w:p>
-    <w:p>
-      <w:pPr>
-        <w:pStyle w:val="Heading1"/>
-      </w:pPr>
-      <w:r>
-        <w:t>Unit Testing</w:t>
-      </w:r>
-    </w:p>
-    <w:p>
-      <w:pPr>
-        <w:pStyle w:val="Heading2"/>
-        <w:ind w:firstLine="720"/>
-      </w:pPr>
+      <w:r>
+        <w:t xml:space="preserve">: </w:t>
+      </w:r>
+      <w:r>
+        <w:rPr>
+          <w:b/>
+          <w:bCs/>
+        </w:rPr>
+        <w:t>Mocking</w:t>
+      </w:r>
+      <w:r>
+        <w:t xml:space="preserve"> is the process of creating </w:t>
+      </w:r>
+      <w:r>
+        <w:rPr>
+          <w:b/>
+          <w:bCs/>
+        </w:rPr>
+        <w:t>fake objects, functions, or dependencies</w:t>
+      </w:r>
+      <w:r>
+        <w:t xml:space="preserve"> in unit testing. It helps test a component </w:t>
+      </w:r>
+      <w:r>
+        <w:rPr>
+          <w:b/>
+          <w:bCs/>
+        </w:rPr>
+        <w:t>in isolation</w:t>
+      </w:r>
+      <w:r>
+        <w:t xml:space="preserve"> by replacing </w:t>
+      </w:r>
+      <w:r>
+        <w:rPr>
+          <w:b/>
+          <w:bCs/>
+        </w:rPr>
+        <w:t>real dependencies</w:t>
+      </w:r>
+      <w:r>
+        <w:t xml:space="preserve"> (like databases, APIs, or external services) with </w:t>
+      </w:r>
+      <w:r>
+        <w:rPr>
+          <w:b/>
+          <w:bCs/>
+        </w:rPr>
+        <w:t>mock versions</w:t>
+      </w:r>
+      <w:r>
+        <w:t>.</w:t>
+      </w:r>
+    </w:p>
+    <w:p>
+      <w:r>
+        <w:t>Agile and Scrum</w:t>
+      </w:r>
+    </w:p>
+    <w:p>
       <w:r>
         <w:t>Question</w:t>
       </w:r>
-    </w:p>
-    <w:p>
-      <w:pPr>
-        <w:pStyle w:val="Heading2"/>
-      </w:pPr>
+      <w:r>
+        <w:t>: What is agile iteration?</w:t>
+      </w:r>
+    </w:p>
+    <w:p>
       <w:r>
         <w:tab/>
         <w:t>Answer</w:t>
       </w:r>
-    </w:p>
-    <w:p>
-      <w:pPr>
-        <w:pStyle w:val="Heading1"/>
-      </w:pPr>
-      <w:r>
-        <w:t>Agile and Scrum</w:t>
-      </w:r>
-    </w:p>
-    <w:p>
-      <w:pPr>
-        <w:pStyle w:val="Heading2"/>
-        <w:ind w:firstLine="720"/>
-      </w:pPr>
-      <w:r>
-        <w:t>Question</w:t>
-      </w:r>
-    </w:p>
-    <w:p>
-      <w:pPr>
-        <w:pStyle w:val="Heading2"/>
-      </w:pPr>
-      <w:r>
-        <w:tab/>
-        <w:t>Answer</w:t>
+      <w:r>
+        <w:t xml:space="preserve">: </w:t>
+      </w:r>
+      <w:r>
+        <w:t xml:space="preserve">An </w:t>
+      </w:r>
+      <w:r>
+        <w:rPr>
+          <w:b/>
+          <w:bCs/>
+        </w:rPr>
+        <w:t>Agile Iteration</w:t>
+      </w:r>
+      <w:r>
+        <w:t xml:space="preserve"> is a </w:t>
+      </w:r>
+      <w:r>
+        <w:rPr>
+          <w:b/>
+          <w:bCs/>
+        </w:rPr>
+        <w:t>time-boxed development cycle</w:t>
+      </w:r>
+      <w:r>
+        <w:t xml:space="preserve"> (typically 1-4 weeks) where a team completes a set of planned tasks, delivers a working product increment, and gathers feedback for continuous improvement.</w:t>
       </w:r>
     </w:p>
     <w:p/>
@@ -326,6 +2226,1423 @@
     </w:sectPr>
   </w:body>
 </w:document>
+</file>
+
+<file path=word/numbering.xml><?xml version="1.0" encoding="utf-8"?>
+<w:numbering xmlns:wpc="http://schemas.microsoft.com/office/word/2010/wordprocessingCanvas" xmlns:cx="http://schemas.microsoft.com/office/drawing/2014/chartex" xmlns:cx1="http://schemas.microsoft.com/office/drawing/2015/9/8/chartex" xmlns:cx2="http://schemas.microsoft.com/office/drawing/2015/10/21/chartex" xmlns:cx3="http://schemas.microsoft.com/office/drawing/2016/5/9/chartex" xmlns:cx4="http://schemas.microsoft.com/office/drawing/2016/5/10/chartex" xmlns:cx5="http://schemas.microsoft.com/office/drawing/2016/5/11/chartex" xmlns:cx6="http://schemas.microsoft.com/office/drawing/2016/5/12/chartex" xmlns:cx7="http://schemas.microsoft.com/office/drawing/2016/5/13/chartex" xmlns:cx8="http://schemas.microsoft.com/office/drawing/2016/5/14/chartex" xmlns:mc="http://schemas.openxmlformats.org/markup-compatibility/2006" xmlns:aink="http://schemas.microsoft.com/office/drawing/2016/ink" xmlns:am3d="http://schemas.microsoft.com/office/drawing/2017/model3d" xmlns:o="urn:schemas-microsoft-com:office:office" xmlns:oel="http://schemas.microsoft.com/office/2019/extlst" xmlns:r="http://schemas.openxmlformats.org/officeDocument/2006/relationships" xmlns:m="http://schemas.openxmlformats.org/officeDocument/2006/math" xmlns:v="urn:schemas-microsoft-com:vml" xmlns:wp14="http://schemas.microsoft.com/office/word/2010/wordprocessingDrawing" xmlns:wp="http://schemas.openxmlformats.org/drawingml/2006/wordprocessingDrawing" xmlns:w10="urn:schemas-microsoft-com:office:word" xmlns:w="http://schemas.openxmlformats.org/wordprocessingml/2006/main" xmlns:w14="http://schemas.microsoft.com/office/word/2010/wordml" xmlns:w15="http://schemas.microsoft.com/office/word/2012/wordml" xmlns:w16cex="http://schemas.microsoft.com/office/word/2018/wordml/cex" xmlns:w16cid="http://schemas.microsoft.com/office/word/2016/wordml/cid" xmlns:w16="http://schemas.microsoft.com/office/word/2018/wordml" xmlns:w16du="http://schemas.microsoft.com/office/word/2023/wordml/word16du" xmlns:w16sdtdh="http://schemas.microsoft.com/office/word/2020/wordml/sdtdatahash" xmlns:w16sdtfl="http://schemas.microsoft.com/office/word/2024/wordml/sdtformatlock" xmlns:w16se="http://schemas.microsoft.com/office/word/2015/wordml/symex" xmlns:wpg="http://schemas.microsoft.com/office/word/2010/wordprocessingGroup" xmlns:wpi="http://schemas.microsoft.com/office/word/2010/wordprocessingInk" xmlns:wne="http://schemas.microsoft.com/office/word/2006/wordml" xmlns:wps="http://schemas.microsoft.com/office/word/2010/wordprocessingShape" mc:Ignorable="w14 w15 w16se w16cid w16 w16cex w16sdtdh w16sdtfl w16du wp14">
+  <w:abstractNum w:abstractNumId="0" w15:restartNumberingAfterBreak="0">
+    <w:nsid w:val="00CB10B4"/>
+    <w:multiLevelType w:val="multilevel"/>
+    <w:tmpl w:val="D6E478F6"/>
+    <w:lvl w:ilvl="0">
+      <w:start w:val="1"/>
+      <w:numFmt w:val="bullet"/>
+      <w:lvlText w:val=""/>
+      <w:lvlJc w:val="left"/>
+      <w:pPr>
+        <w:tabs>
+          <w:tab w:val="num" w:pos="720"/>
+        </w:tabs>
+        <w:ind w:left="720" w:hanging="360"/>
+      </w:pPr>
+      <w:rPr>
+        <w:rFonts w:ascii="Symbol" w:hAnsi="Symbol" w:hint="default"/>
+        <w:sz w:val="20"/>
+      </w:rPr>
+    </w:lvl>
+    <w:lvl w:ilvl="1" w:tentative="1">
+      <w:start w:val="1"/>
+      <w:numFmt w:val="bullet"/>
+      <w:lvlText w:val="o"/>
+      <w:lvlJc w:val="left"/>
+      <w:pPr>
+        <w:tabs>
+          <w:tab w:val="num" w:pos="1440"/>
+        </w:tabs>
+        <w:ind w:left="1440" w:hanging="360"/>
+      </w:pPr>
+      <w:rPr>
+        <w:rFonts w:ascii="Courier New" w:hAnsi="Courier New" w:hint="default"/>
+        <w:sz w:val="20"/>
+      </w:rPr>
+    </w:lvl>
+    <w:lvl w:ilvl="2" w:tentative="1">
+      <w:start w:val="1"/>
+      <w:numFmt w:val="bullet"/>
+      <w:lvlText w:val=""/>
+      <w:lvlJc w:val="left"/>
+      <w:pPr>
+        <w:tabs>
+          <w:tab w:val="num" w:pos="2160"/>
+        </w:tabs>
+        <w:ind w:left="2160" w:hanging="360"/>
+      </w:pPr>
+      <w:rPr>
+        <w:rFonts w:ascii="Wingdings" w:hAnsi="Wingdings" w:hint="default"/>
+        <w:sz w:val="20"/>
+      </w:rPr>
+    </w:lvl>
+    <w:lvl w:ilvl="3" w:tentative="1">
+      <w:start w:val="1"/>
+      <w:numFmt w:val="bullet"/>
+      <w:lvlText w:val=""/>
+      <w:lvlJc w:val="left"/>
+      <w:pPr>
+        <w:tabs>
+          <w:tab w:val="num" w:pos="2880"/>
+        </w:tabs>
+        <w:ind w:left="2880" w:hanging="360"/>
+      </w:pPr>
+      <w:rPr>
+        <w:rFonts w:ascii="Wingdings" w:hAnsi="Wingdings" w:hint="default"/>
+        <w:sz w:val="20"/>
+      </w:rPr>
+    </w:lvl>
+    <w:lvl w:ilvl="4" w:tentative="1">
+      <w:start w:val="1"/>
+      <w:numFmt w:val="bullet"/>
+      <w:lvlText w:val=""/>
+      <w:lvlJc w:val="left"/>
+      <w:pPr>
+        <w:tabs>
+          <w:tab w:val="num" w:pos="3600"/>
+        </w:tabs>
+        <w:ind w:left="3600" w:hanging="360"/>
+      </w:pPr>
+      <w:rPr>
+        <w:rFonts w:ascii="Wingdings" w:hAnsi="Wingdings" w:hint="default"/>
+        <w:sz w:val="20"/>
+      </w:rPr>
+    </w:lvl>
+    <w:lvl w:ilvl="5" w:tentative="1">
+      <w:start w:val="1"/>
+      <w:numFmt w:val="bullet"/>
+      <w:lvlText w:val=""/>
+      <w:lvlJc w:val="left"/>
+      <w:pPr>
+        <w:tabs>
+          <w:tab w:val="num" w:pos="4320"/>
+        </w:tabs>
+        <w:ind w:left="4320" w:hanging="360"/>
+      </w:pPr>
+      <w:rPr>
+        <w:rFonts w:ascii="Wingdings" w:hAnsi="Wingdings" w:hint="default"/>
+        <w:sz w:val="20"/>
+      </w:rPr>
+    </w:lvl>
+    <w:lvl w:ilvl="6" w:tentative="1">
+      <w:start w:val="1"/>
+      <w:numFmt w:val="bullet"/>
+      <w:lvlText w:val=""/>
+      <w:lvlJc w:val="left"/>
+      <w:pPr>
+        <w:tabs>
+          <w:tab w:val="num" w:pos="5040"/>
+        </w:tabs>
+        <w:ind w:left="5040" w:hanging="360"/>
+      </w:pPr>
+      <w:rPr>
+        <w:rFonts w:ascii="Wingdings" w:hAnsi="Wingdings" w:hint="default"/>
+        <w:sz w:val="20"/>
+      </w:rPr>
+    </w:lvl>
+    <w:lvl w:ilvl="7" w:tentative="1">
+      <w:start w:val="1"/>
+      <w:numFmt w:val="bullet"/>
+      <w:lvlText w:val=""/>
+      <w:lvlJc w:val="left"/>
+      <w:pPr>
+        <w:tabs>
+          <w:tab w:val="num" w:pos="5760"/>
+        </w:tabs>
+        <w:ind w:left="5760" w:hanging="360"/>
+      </w:pPr>
+      <w:rPr>
+        <w:rFonts w:ascii="Wingdings" w:hAnsi="Wingdings" w:hint="default"/>
+        <w:sz w:val="20"/>
+      </w:rPr>
+    </w:lvl>
+    <w:lvl w:ilvl="8" w:tentative="1">
+      <w:start w:val="1"/>
+      <w:numFmt w:val="bullet"/>
+      <w:lvlText w:val=""/>
+      <w:lvlJc w:val="left"/>
+      <w:pPr>
+        <w:tabs>
+          <w:tab w:val="num" w:pos="6480"/>
+        </w:tabs>
+        <w:ind w:left="6480" w:hanging="360"/>
+      </w:pPr>
+      <w:rPr>
+        <w:rFonts w:ascii="Wingdings" w:hAnsi="Wingdings" w:hint="default"/>
+        <w:sz w:val="20"/>
+      </w:rPr>
+    </w:lvl>
+  </w:abstractNum>
+  <w:abstractNum w:abstractNumId="1" w15:restartNumberingAfterBreak="0">
+    <w:nsid w:val="01AD7D44"/>
+    <w:multiLevelType w:val="multilevel"/>
+    <w:tmpl w:val="C08EB25C"/>
+    <w:lvl w:ilvl="0">
+      <w:start w:val="1"/>
+      <w:numFmt w:val="decimal"/>
+      <w:lvlText w:val="%1."/>
+      <w:lvlJc w:val="left"/>
+      <w:pPr>
+        <w:tabs>
+          <w:tab w:val="num" w:pos="720"/>
+        </w:tabs>
+        <w:ind w:left="720" w:hanging="360"/>
+      </w:pPr>
+    </w:lvl>
+    <w:lvl w:ilvl="1" w:tentative="1">
+      <w:start w:val="1"/>
+      <w:numFmt w:val="decimal"/>
+      <w:lvlText w:val="%2."/>
+      <w:lvlJc w:val="left"/>
+      <w:pPr>
+        <w:tabs>
+          <w:tab w:val="num" w:pos="1440"/>
+        </w:tabs>
+        <w:ind w:left="1440" w:hanging="360"/>
+      </w:pPr>
+    </w:lvl>
+    <w:lvl w:ilvl="2" w:tentative="1">
+      <w:start w:val="1"/>
+      <w:numFmt w:val="decimal"/>
+      <w:lvlText w:val="%3."/>
+      <w:lvlJc w:val="left"/>
+      <w:pPr>
+        <w:tabs>
+          <w:tab w:val="num" w:pos="2160"/>
+        </w:tabs>
+        <w:ind w:left="2160" w:hanging="360"/>
+      </w:pPr>
+    </w:lvl>
+    <w:lvl w:ilvl="3" w:tentative="1">
+      <w:start w:val="1"/>
+      <w:numFmt w:val="decimal"/>
+      <w:lvlText w:val="%4."/>
+      <w:lvlJc w:val="left"/>
+      <w:pPr>
+        <w:tabs>
+          <w:tab w:val="num" w:pos="2880"/>
+        </w:tabs>
+        <w:ind w:left="2880" w:hanging="360"/>
+      </w:pPr>
+    </w:lvl>
+    <w:lvl w:ilvl="4" w:tentative="1">
+      <w:start w:val="1"/>
+      <w:numFmt w:val="decimal"/>
+      <w:lvlText w:val="%5."/>
+      <w:lvlJc w:val="left"/>
+      <w:pPr>
+        <w:tabs>
+          <w:tab w:val="num" w:pos="3600"/>
+        </w:tabs>
+        <w:ind w:left="3600" w:hanging="360"/>
+      </w:pPr>
+    </w:lvl>
+    <w:lvl w:ilvl="5" w:tentative="1">
+      <w:start w:val="1"/>
+      <w:numFmt w:val="decimal"/>
+      <w:lvlText w:val="%6."/>
+      <w:lvlJc w:val="left"/>
+      <w:pPr>
+        <w:tabs>
+          <w:tab w:val="num" w:pos="4320"/>
+        </w:tabs>
+        <w:ind w:left="4320" w:hanging="360"/>
+      </w:pPr>
+    </w:lvl>
+    <w:lvl w:ilvl="6" w:tentative="1">
+      <w:start w:val="1"/>
+      <w:numFmt w:val="decimal"/>
+      <w:lvlText w:val="%7."/>
+      <w:lvlJc w:val="left"/>
+      <w:pPr>
+        <w:tabs>
+          <w:tab w:val="num" w:pos="5040"/>
+        </w:tabs>
+        <w:ind w:left="5040" w:hanging="360"/>
+      </w:pPr>
+    </w:lvl>
+    <w:lvl w:ilvl="7" w:tentative="1">
+      <w:start w:val="1"/>
+      <w:numFmt w:val="decimal"/>
+      <w:lvlText w:val="%8."/>
+      <w:lvlJc w:val="left"/>
+      <w:pPr>
+        <w:tabs>
+          <w:tab w:val="num" w:pos="5760"/>
+        </w:tabs>
+        <w:ind w:left="5760" w:hanging="360"/>
+      </w:pPr>
+    </w:lvl>
+    <w:lvl w:ilvl="8" w:tentative="1">
+      <w:start w:val="1"/>
+      <w:numFmt w:val="decimal"/>
+      <w:lvlText w:val="%9."/>
+      <w:lvlJc w:val="left"/>
+      <w:pPr>
+        <w:tabs>
+          <w:tab w:val="num" w:pos="6480"/>
+        </w:tabs>
+        <w:ind w:left="6480" w:hanging="360"/>
+      </w:pPr>
+    </w:lvl>
+  </w:abstractNum>
+  <w:abstractNum w:abstractNumId="2" w15:restartNumberingAfterBreak="0">
+    <w:nsid w:val="118E1CD0"/>
+    <w:multiLevelType w:val="multilevel"/>
+    <w:tmpl w:val="31CA9D80"/>
+    <w:lvl w:ilvl="0">
+      <w:start w:val="1"/>
+      <w:numFmt w:val="bullet"/>
+      <w:lvlText w:val=""/>
+      <w:lvlJc w:val="left"/>
+      <w:pPr>
+        <w:tabs>
+          <w:tab w:val="num" w:pos="720"/>
+        </w:tabs>
+        <w:ind w:left="720" w:hanging="360"/>
+      </w:pPr>
+      <w:rPr>
+        <w:rFonts w:ascii="Symbol" w:hAnsi="Symbol" w:hint="default"/>
+        <w:sz w:val="20"/>
+      </w:rPr>
+    </w:lvl>
+    <w:lvl w:ilvl="1" w:tentative="1">
+      <w:start w:val="1"/>
+      <w:numFmt w:val="bullet"/>
+      <w:lvlText w:val="o"/>
+      <w:lvlJc w:val="left"/>
+      <w:pPr>
+        <w:tabs>
+          <w:tab w:val="num" w:pos="1440"/>
+        </w:tabs>
+        <w:ind w:left="1440" w:hanging="360"/>
+      </w:pPr>
+      <w:rPr>
+        <w:rFonts w:ascii="Courier New" w:hAnsi="Courier New" w:hint="default"/>
+        <w:sz w:val="20"/>
+      </w:rPr>
+    </w:lvl>
+    <w:lvl w:ilvl="2" w:tentative="1">
+      <w:start w:val="1"/>
+      <w:numFmt w:val="bullet"/>
+      <w:lvlText w:val=""/>
+      <w:lvlJc w:val="left"/>
+      <w:pPr>
+        <w:tabs>
+          <w:tab w:val="num" w:pos="2160"/>
+        </w:tabs>
+        <w:ind w:left="2160" w:hanging="360"/>
+      </w:pPr>
+      <w:rPr>
+        <w:rFonts w:ascii="Wingdings" w:hAnsi="Wingdings" w:hint="default"/>
+        <w:sz w:val="20"/>
+      </w:rPr>
+    </w:lvl>
+    <w:lvl w:ilvl="3" w:tentative="1">
+      <w:start w:val="1"/>
+      <w:numFmt w:val="bullet"/>
+      <w:lvlText w:val=""/>
+      <w:lvlJc w:val="left"/>
+      <w:pPr>
+        <w:tabs>
+          <w:tab w:val="num" w:pos="2880"/>
+        </w:tabs>
+        <w:ind w:left="2880" w:hanging="360"/>
+      </w:pPr>
+      <w:rPr>
+        <w:rFonts w:ascii="Wingdings" w:hAnsi="Wingdings" w:hint="default"/>
+        <w:sz w:val="20"/>
+      </w:rPr>
+    </w:lvl>
+    <w:lvl w:ilvl="4" w:tentative="1">
+      <w:start w:val="1"/>
+      <w:numFmt w:val="bullet"/>
+      <w:lvlText w:val=""/>
+      <w:lvlJc w:val="left"/>
+      <w:pPr>
+        <w:tabs>
+          <w:tab w:val="num" w:pos="3600"/>
+        </w:tabs>
+        <w:ind w:left="3600" w:hanging="360"/>
+      </w:pPr>
+      <w:rPr>
+        <w:rFonts w:ascii="Wingdings" w:hAnsi="Wingdings" w:hint="default"/>
+        <w:sz w:val="20"/>
+      </w:rPr>
+    </w:lvl>
+    <w:lvl w:ilvl="5" w:tentative="1">
+      <w:start w:val="1"/>
+      <w:numFmt w:val="bullet"/>
+      <w:lvlText w:val=""/>
+      <w:lvlJc w:val="left"/>
+      <w:pPr>
+        <w:tabs>
+          <w:tab w:val="num" w:pos="4320"/>
+        </w:tabs>
+        <w:ind w:left="4320" w:hanging="360"/>
+      </w:pPr>
+      <w:rPr>
+        <w:rFonts w:ascii="Wingdings" w:hAnsi="Wingdings" w:hint="default"/>
+        <w:sz w:val="20"/>
+      </w:rPr>
+    </w:lvl>
+    <w:lvl w:ilvl="6" w:tentative="1">
+      <w:start w:val="1"/>
+      <w:numFmt w:val="bullet"/>
+      <w:lvlText w:val=""/>
+      <w:lvlJc w:val="left"/>
+      <w:pPr>
+        <w:tabs>
+          <w:tab w:val="num" w:pos="5040"/>
+        </w:tabs>
+        <w:ind w:left="5040" w:hanging="360"/>
+      </w:pPr>
+      <w:rPr>
+        <w:rFonts w:ascii="Wingdings" w:hAnsi="Wingdings" w:hint="default"/>
+        <w:sz w:val="20"/>
+      </w:rPr>
+    </w:lvl>
+    <w:lvl w:ilvl="7" w:tentative="1">
+      <w:start w:val="1"/>
+      <w:numFmt w:val="bullet"/>
+      <w:lvlText w:val=""/>
+      <w:lvlJc w:val="left"/>
+      <w:pPr>
+        <w:tabs>
+          <w:tab w:val="num" w:pos="5760"/>
+        </w:tabs>
+        <w:ind w:left="5760" w:hanging="360"/>
+      </w:pPr>
+      <w:rPr>
+        <w:rFonts w:ascii="Wingdings" w:hAnsi="Wingdings" w:hint="default"/>
+        <w:sz w:val="20"/>
+      </w:rPr>
+    </w:lvl>
+    <w:lvl w:ilvl="8" w:tentative="1">
+      <w:start w:val="1"/>
+      <w:numFmt w:val="bullet"/>
+      <w:lvlText w:val=""/>
+      <w:lvlJc w:val="left"/>
+      <w:pPr>
+        <w:tabs>
+          <w:tab w:val="num" w:pos="6480"/>
+        </w:tabs>
+        <w:ind w:left="6480" w:hanging="360"/>
+      </w:pPr>
+      <w:rPr>
+        <w:rFonts w:ascii="Wingdings" w:hAnsi="Wingdings" w:hint="default"/>
+        <w:sz w:val="20"/>
+      </w:rPr>
+    </w:lvl>
+  </w:abstractNum>
+  <w:abstractNum w:abstractNumId="3" w15:restartNumberingAfterBreak="0">
+    <w:nsid w:val="1617199D"/>
+    <w:multiLevelType w:val="multilevel"/>
+    <w:tmpl w:val="C4605196"/>
+    <w:lvl w:ilvl="0">
+      <w:start w:val="1"/>
+      <w:numFmt w:val="decimal"/>
+      <w:lvlText w:val="%1."/>
+      <w:lvlJc w:val="left"/>
+      <w:pPr>
+        <w:tabs>
+          <w:tab w:val="num" w:pos="720"/>
+        </w:tabs>
+        <w:ind w:left="720" w:hanging="360"/>
+      </w:pPr>
+    </w:lvl>
+    <w:lvl w:ilvl="1" w:tentative="1">
+      <w:start w:val="1"/>
+      <w:numFmt w:val="decimal"/>
+      <w:lvlText w:val="%2."/>
+      <w:lvlJc w:val="left"/>
+      <w:pPr>
+        <w:tabs>
+          <w:tab w:val="num" w:pos="1440"/>
+        </w:tabs>
+        <w:ind w:left="1440" w:hanging="360"/>
+      </w:pPr>
+    </w:lvl>
+    <w:lvl w:ilvl="2" w:tentative="1">
+      <w:start w:val="1"/>
+      <w:numFmt w:val="decimal"/>
+      <w:lvlText w:val="%3."/>
+      <w:lvlJc w:val="left"/>
+      <w:pPr>
+        <w:tabs>
+          <w:tab w:val="num" w:pos="2160"/>
+        </w:tabs>
+        <w:ind w:left="2160" w:hanging="360"/>
+      </w:pPr>
+    </w:lvl>
+    <w:lvl w:ilvl="3" w:tentative="1">
+      <w:start w:val="1"/>
+      <w:numFmt w:val="decimal"/>
+      <w:lvlText w:val="%4."/>
+      <w:lvlJc w:val="left"/>
+      <w:pPr>
+        <w:tabs>
+          <w:tab w:val="num" w:pos="2880"/>
+        </w:tabs>
+        <w:ind w:left="2880" w:hanging="360"/>
+      </w:pPr>
+    </w:lvl>
+    <w:lvl w:ilvl="4" w:tentative="1">
+      <w:start w:val="1"/>
+      <w:numFmt w:val="decimal"/>
+      <w:lvlText w:val="%5."/>
+      <w:lvlJc w:val="left"/>
+      <w:pPr>
+        <w:tabs>
+          <w:tab w:val="num" w:pos="3600"/>
+        </w:tabs>
+        <w:ind w:left="3600" w:hanging="360"/>
+      </w:pPr>
+    </w:lvl>
+    <w:lvl w:ilvl="5" w:tentative="1">
+      <w:start w:val="1"/>
+      <w:numFmt w:val="decimal"/>
+      <w:lvlText w:val="%6."/>
+      <w:lvlJc w:val="left"/>
+      <w:pPr>
+        <w:tabs>
+          <w:tab w:val="num" w:pos="4320"/>
+        </w:tabs>
+        <w:ind w:left="4320" w:hanging="360"/>
+      </w:pPr>
+    </w:lvl>
+    <w:lvl w:ilvl="6" w:tentative="1">
+      <w:start w:val="1"/>
+      <w:numFmt w:val="decimal"/>
+      <w:lvlText w:val="%7."/>
+      <w:lvlJc w:val="left"/>
+      <w:pPr>
+        <w:tabs>
+          <w:tab w:val="num" w:pos="5040"/>
+        </w:tabs>
+        <w:ind w:left="5040" w:hanging="360"/>
+      </w:pPr>
+    </w:lvl>
+    <w:lvl w:ilvl="7" w:tentative="1">
+      <w:start w:val="1"/>
+      <w:numFmt w:val="decimal"/>
+      <w:lvlText w:val="%8."/>
+      <w:lvlJc w:val="left"/>
+      <w:pPr>
+        <w:tabs>
+          <w:tab w:val="num" w:pos="5760"/>
+        </w:tabs>
+        <w:ind w:left="5760" w:hanging="360"/>
+      </w:pPr>
+    </w:lvl>
+    <w:lvl w:ilvl="8" w:tentative="1">
+      <w:start w:val="1"/>
+      <w:numFmt w:val="decimal"/>
+      <w:lvlText w:val="%9."/>
+      <w:lvlJc w:val="left"/>
+      <w:pPr>
+        <w:tabs>
+          <w:tab w:val="num" w:pos="6480"/>
+        </w:tabs>
+        <w:ind w:left="6480" w:hanging="360"/>
+      </w:pPr>
+    </w:lvl>
+  </w:abstractNum>
+  <w:abstractNum w:abstractNumId="4" w15:restartNumberingAfterBreak="0">
+    <w:nsid w:val="27E94317"/>
+    <w:multiLevelType w:val="multilevel"/>
+    <w:tmpl w:val="FE7CA38A"/>
+    <w:lvl w:ilvl="0">
+      <w:start w:val="1"/>
+      <w:numFmt w:val="bullet"/>
+      <w:lvlText w:val=""/>
+      <w:lvlJc w:val="left"/>
+      <w:pPr>
+        <w:tabs>
+          <w:tab w:val="num" w:pos="720"/>
+        </w:tabs>
+        <w:ind w:left="720" w:hanging="360"/>
+      </w:pPr>
+      <w:rPr>
+        <w:rFonts w:ascii="Symbol" w:hAnsi="Symbol" w:hint="default"/>
+        <w:sz w:val="20"/>
+      </w:rPr>
+    </w:lvl>
+    <w:lvl w:ilvl="1" w:tentative="1">
+      <w:start w:val="1"/>
+      <w:numFmt w:val="bullet"/>
+      <w:lvlText w:val="o"/>
+      <w:lvlJc w:val="left"/>
+      <w:pPr>
+        <w:tabs>
+          <w:tab w:val="num" w:pos="1440"/>
+        </w:tabs>
+        <w:ind w:left="1440" w:hanging="360"/>
+      </w:pPr>
+      <w:rPr>
+        <w:rFonts w:ascii="Courier New" w:hAnsi="Courier New" w:hint="default"/>
+        <w:sz w:val="20"/>
+      </w:rPr>
+    </w:lvl>
+    <w:lvl w:ilvl="2" w:tentative="1">
+      <w:start w:val="1"/>
+      <w:numFmt w:val="bullet"/>
+      <w:lvlText w:val=""/>
+      <w:lvlJc w:val="left"/>
+      <w:pPr>
+        <w:tabs>
+          <w:tab w:val="num" w:pos="2160"/>
+        </w:tabs>
+        <w:ind w:left="2160" w:hanging="360"/>
+      </w:pPr>
+      <w:rPr>
+        <w:rFonts w:ascii="Wingdings" w:hAnsi="Wingdings" w:hint="default"/>
+        <w:sz w:val="20"/>
+      </w:rPr>
+    </w:lvl>
+    <w:lvl w:ilvl="3" w:tentative="1">
+      <w:start w:val="1"/>
+      <w:numFmt w:val="bullet"/>
+      <w:lvlText w:val=""/>
+      <w:lvlJc w:val="left"/>
+      <w:pPr>
+        <w:tabs>
+          <w:tab w:val="num" w:pos="2880"/>
+        </w:tabs>
+        <w:ind w:left="2880" w:hanging="360"/>
+      </w:pPr>
+      <w:rPr>
+        <w:rFonts w:ascii="Wingdings" w:hAnsi="Wingdings" w:hint="default"/>
+        <w:sz w:val="20"/>
+      </w:rPr>
+    </w:lvl>
+    <w:lvl w:ilvl="4" w:tentative="1">
+      <w:start w:val="1"/>
+      <w:numFmt w:val="bullet"/>
+      <w:lvlText w:val=""/>
+      <w:lvlJc w:val="left"/>
+      <w:pPr>
+        <w:tabs>
+          <w:tab w:val="num" w:pos="3600"/>
+        </w:tabs>
+        <w:ind w:left="3600" w:hanging="360"/>
+      </w:pPr>
+      <w:rPr>
+        <w:rFonts w:ascii="Wingdings" w:hAnsi="Wingdings" w:hint="default"/>
+        <w:sz w:val="20"/>
+      </w:rPr>
+    </w:lvl>
+    <w:lvl w:ilvl="5" w:tentative="1">
+      <w:start w:val="1"/>
+      <w:numFmt w:val="bullet"/>
+      <w:lvlText w:val=""/>
+      <w:lvlJc w:val="left"/>
+      <w:pPr>
+        <w:tabs>
+          <w:tab w:val="num" w:pos="4320"/>
+        </w:tabs>
+        <w:ind w:left="4320" w:hanging="360"/>
+      </w:pPr>
+      <w:rPr>
+        <w:rFonts w:ascii="Wingdings" w:hAnsi="Wingdings" w:hint="default"/>
+        <w:sz w:val="20"/>
+      </w:rPr>
+    </w:lvl>
+    <w:lvl w:ilvl="6" w:tentative="1">
+      <w:start w:val="1"/>
+      <w:numFmt w:val="bullet"/>
+      <w:lvlText w:val=""/>
+      <w:lvlJc w:val="left"/>
+      <w:pPr>
+        <w:tabs>
+          <w:tab w:val="num" w:pos="5040"/>
+        </w:tabs>
+        <w:ind w:left="5040" w:hanging="360"/>
+      </w:pPr>
+      <w:rPr>
+        <w:rFonts w:ascii="Wingdings" w:hAnsi="Wingdings" w:hint="default"/>
+        <w:sz w:val="20"/>
+      </w:rPr>
+    </w:lvl>
+    <w:lvl w:ilvl="7" w:tentative="1">
+      <w:start w:val="1"/>
+      <w:numFmt w:val="bullet"/>
+      <w:lvlText w:val=""/>
+      <w:lvlJc w:val="left"/>
+      <w:pPr>
+        <w:tabs>
+          <w:tab w:val="num" w:pos="5760"/>
+        </w:tabs>
+        <w:ind w:left="5760" w:hanging="360"/>
+      </w:pPr>
+      <w:rPr>
+        <w:rFonts w:ascii="Wingdings" w:hAnsi="Wingdings" w:hint="default"/>
+        <w:sz w:val="20"/>
+      </w:rPr>
+    </w:lvl>
+    <w:lvl w:ilvl="8" w:tentative="1">
+      <w:start w:val="1"/>
+      <w:numFmt w:val="bullet"/>
+      <w:lvlText w:val=""/>
+      <w:lvlJc w:val="left"/>
+      <w:pPr>
+        <w:tabs>
+          <w:tab w:val="num" w:pos="6480"/>
+        </w:tabs>
+        <w:ind w:left="6480" w:hanging="360"/>
+      </w:pPr>
+      <w:rPr>
+        <w:rFonts w:ascii="Wingdings" w:hAnsi="Wingdings" w:hint="default"/>
+        <w:sz w:val="20"/>
+      </w:rPr>
+    </w:lvl>
+  </w:abstractNum>
+  <w:abstractNum w:abstractNumId="5" w15:restartNumberingAfterBreak="0">
+    <w:nsid w:val="2FC975C2"/>
+    <w:multiLevelType w:val="multilevel"/>
+    <w:tmpl w:val="C8D4ED9E"/>
+    <w:lvl w:ilvl="0">
+      <w:start w:val="1"/>
+      <w:numFmt w:val="bullet"/>
+      <w:lvlText w:val=""/>
+      <w:lvlJc w:val="left"/>
+      <w:pPr>
+        <w:tabs>
+          <w:tab w:val="num" w:pos="720"/>
+        </w:tabs>
+        <w:ind w:left="720" w:hanging="360"/>
+      </w:pPr>
+      <w:rPr>
+        <w:rFonts w:ascii="Symbol" w:hAnsi="Symbol" w:hint="default"/>
+        <w:sz w:val="20"/>
+      </w:rPr>
+    </w:lvl>
+    <w:lvl w:ilvl="1" w:tentative="1">
+      <w:start w:val="1"/>
+      <w:numFmt w:val="bullet"/>
+      <w:lvlText w:val="o"/>
+      <w:lvlJc w:val="left"/>
+      <w:pPr>
+        <w:tabs>
+          <w:tab w:val="num" w:pos="1440"/>
+        </w:tabs>
+        <w:ind w:left="1440" w:hanging="360"/>
+      </w:pPr>
+      <w:rPr>
+        <w:rFonts w:ascii="Courier New" w:hAnsi="Courier New" w:hint="default"/>
+        <w:sz w:val="20"/>
+      </w:rPr>
+    </w:lvl>
+    <w:lvl w:ilvl="2" w:tentative="1">
+      <w:start w:val="1"/>
+      <w:numFmt w:val="bullet"/>
+      <w:lvlText w:val=""/>
+      <w:lvlJc w:val="left"/>
+      <w:pPr>
+        <w:tabs>
+          <w:tab w:val="num" w:pos="2160"/>
+        </w:tabs>
+        <w:ind w:left="2160" w:hanging="360"/>
+      </w:pPr>
+      <w:rPr>
+        <w:rFonts w:ascii="Wingdings" w:hAnsi="Wingdings" w:hint="default"/>
+        <w:sz w:val="20"/>
+      </w:rPr>
+    </w:lvl>
+    <w:lvl w:ilvl="3" w:tentative="1">
+      <w:start w:val="1"/>
+      <w:numFmt w:val="bullet"/>
+      <w:lvlText w:val=""/>
+      <w:lvlJc w:val="left"/>
+      <w:pPr>
+        <w:tabs>
+          <w:tab w:val="num" w:pos="2880"/>
+        </w:tabs>
+        <w:ind w:left="2880" w:hanging="360"/>
+      </w:pPr>
+      <w:rPr>
+        <w:rFonts w:ascii="Wingdings" w:hAnsi="Wingdings" w:hint="default"/>
+        <w:sz w:val="20"/>
+      </w:rPr>
+    </w:lvl>
+    <w:lvl w:ilvl="4" w:tentative="1">
+      <w:start w:val="1"/>
+      <w:numFmt w:val="bullet"/>
+      <w:lvlText w:val=""/>
+      <w:lvlJc w:val="left"/>
+      <w:pPr>
+        <w:tabs>
+          <w:tab w:val="num" w:pos="3600"/>
+        </w:tabs>
+        <w:ind w:left="3600" w:hanging="360"/>
+      </w:pPr>
+      <w:rPr>
+        <w:rFonts w:ascii="Wingdings" w:hAnsi="Wingdings" w:hint="default"/>
+        <w:sz w:val="20"/>
+      </w:rPr>
+    </w:lvl>
+    <w:lvl w:ilvl="5" w:tentative="1">
+      <w:start w:val="1"/>
+      <w:numFmt w:val="bullet"/>
+      <w:lvlText w:val=""/>
+      <w:lvlJc w:val="left"/>
+      <w:pPr>
+        <w:tabs>
+          <w:tab w:val="num" w:pos="4320"/>
+        </w:tabs>
+        <w:ind w:left="4320" w:hanging="360"/>
+      </w:pPr>
+      <w:rPr>
+        <w:rFonts w:ascii="Wingdings" w:hAnsi="Wingdings" w:hint="default"/>
+        <w:sz w:val="20"/>
+      </w:rPr>
+    </w:lvl>
+    <w:lvl w:ilvl="6" w:tentative="1">
+      <w:start w:val="1"/>
+      <w:numFmt w:val="bullet"/>
+      <w:lvlText w:val=""/>
+      <w:lvlJc w:val="left"/>
+      <w:pPr>
+        <w:tabs>
+          <w:tab w:val="num" w:pos="5040"/>
+        </w:tabs>
+        <w:ind w:left="5040" w:hanging="360"/>
+      </w:pPr>
+      <w:rPr>
+        <w:rFonts w:ascii="Wingdings" w:hAnsi="Wingdings" w:hint="default"/>
+        <w:sz w:val="20"/>
+      </w:rPr>
+    </w:lvl>
+    <w:lvl w:ilvl="7" w:tentative="1">
+      <w:start w:val="1"/>
+      <w:numFmt w:val="bullet"/>
+      <w:lvlText w:val=""/>
+      <w:lvlJc w:val="left"/>
+      <w:pPr>
+        <w:tabs>
+          <w:tab w:val="num" w:pos="5760"/>
+        </w:tabs>
+        <w:ind w:left="5760" w:hanging="360"/>
+      </w:pPr>
+      <w:rPr>
+        <w:rFonts w:ascii="Wingdings" w:hAnsi="Wingdings" w:hint="default"/>
+        <w:sz w:val="20"/>
+      </w:rPr>
+    </w:lvl>
+    <w:lvl w:ilvl="8" w:tentative="1">
+      <w:start w:val="1"/>
+      <w:numFmt w:val="bullet"/>
+      <w:lvlText w:val=""/>
+      <w:lvlJc w:val="left"/>
+      <w:pPr>
+        <w:tabs>
+          <w:tab w:val="num" w:pos="6480"/>
+        </w:tabs>
+        <w:ind w:left="6480" w:hanging="360"/>
+      </w:pPr>
+      <w:rPr>
+        <w:rFonts w:ascii="Wingdings" w:hAnsi="Wingdings" w:hint="default"/>
+        <w:sz w:val="20"/>
+      </w:rPr>
+    </w:lvl>
+  </w:abstractNum>
+  <w:abstractNum w:abstractNumId="6" w15:restartNumberingAfterBreak="0">
+    <w:nsid w:val="40D152B8"/>
+    <w:multiLevelType w:val="multilevel"/>
+    <w:tmpl w:val="625CE3D6"/>
+    <w:lvl w:ilvl="0">
+      <w:start w:val="1"/>
+      <w:numFmt w:val="bullet"/>
+      <w:lvlText w:val=""/>
+      <w:lvlJc w:val="left"/>
+      <w:pPr>
+        <w:tabs>
+          <w:tab w:val="num" w:pos="720"/>
+        </w:tabs>
+        <w:ind w:left="720" w:hanging="360"/>
+      </w:pPr>
+      <w:rPr>
+        <w:rFonts w:ascii="Symbol" w:hAnsi="Symbol" w:hint="default"/>
+        <w:sz w:val="20"/>
+      </w:rPr>
+    </w:lvl>
+    <w:lvl w:ilvl="1" w:tentative="1">
+      <w:start w:val="1"/>
+      <w:numFmt w:val="bullet"/>
+      <w:lvlText w:val="o"/>
+      <w:lvlJc w:val="left"/>
+      <w:pPr>
+        <w:tabs>
+          <w:tab w:val="num" w:pos="1440"/>
+        </w:tabs>
+        <w:ind w:left="1440" w:hanging="360"/>
+      </w:pPr>
+      <w:rPr>
+        <w:rFonts w:ascii="Courier New" w:hAnsi="Courier New" w:hint="default"/>
+        <w:sz w:val="20"/>
+      </w:rPr>
+    </w:lvl>
+    <w:lvl w:ilvl="2" w:tentative="1">
+      <w:start w:val="1"/>
+      <w:numFmt w:val="bullet"/>
+      <w:lvlText w:val=""/>
+      <w:lvlJc w:val="left"/>
+      <w:pPr>
+        <w:tabs>
+          <w:tab w:val="num" w:pos="2160"/>
+        </w:tabs>
+        <w:ind w:left="2160" w:hanging="360"/>
+      </w:pPr>
+      <w:rPr>
+        <w:rFonts w:ascii="Wingdings" w:hAnsi="Wingdings" w:hint="default"/>
+        <w:sz w:val="20"/>
+      </w:rPr>
+    </w:lvl>
+    <w:lvl w:ilvl="3" w:tentative="1">
+      <w:start w:val="1"/>
+      <w:numFmt w:val="bullet"/>
+      <w:lvlText w:val=""/>
+      <w:lvlJc w:val="left"/>
+      <w:pPr>
+        <w:tabs>
+          <w:tab w:val="num" w:pos="2880"/>
+        </w:tabs>
+        <w:ind w:left="2880" w:hanging="360"/>
+      </w:pPr>
+      <w:rPr>
+        <w:rFonts w:ascii="Wingdings" w:hAnsi="Wingdings" w:hint="default"/>
+        <w:sz w:val="20"/>
+      </w:rPr>
+    </w:lvl>
+    <w:lvl w:ilvl="4" w:tentative="1">
+      <w:start w:val="1"/>
+      <w:numFmt w:val="bullet"/>
+      <w:lvlText w:val=""/>
+      <w:lvlJc w:val="left"/>
+      <w:pPr>
+        <w:tabs>
+          <w:tab w:val="num" w:pos="3600"/>
+        </w:tabs>
+        <w:ind w:left="3600" w:hanging="360"/>
+      </w:pPr>
+      <w:rPr>
+        <w:rFonts w:ascii="Wingdings" w:hAnsi="Wingdings" w:hint="default"/>
+        <w:sz w:val="20"/>
+      </w:rPr>
+    </w:lvl>
+    <w:lvl w:ilvl="5" w:tentative="1">
+      <w:start w:val="1"/>
+      <w:numFmt w:val="bullet"/>
+      <w:lvlText w:val=""/>
+      <w:lvlJc w:val="left"/>
+      <w:pPr>
+        <w:tabs>
+          <w:tab w:val="num" w:pos="4320"/>
+        </w:tabs>
+        <w:ind w:left="4320" w:hanging="360"/>
+      </w:pPr>
+      <w:rPr>
+        <w:rFonts w:ascii="Wingdings" w:hAnsi="Wingdings" w:hint="default"/>
+        <w:sz w:val="20"/>
+      </w:rPr>
+    </w:lvl>
+    <w:lvl w:ilvl="6" w:tentative="1">
+      <w:start w:val="1"/>
+      <w:numFmt w:val="bullet"/>
+      <w:lvlText w:val=""/>
+      <w:lvlJc w:val="left"/>
+      <w:pPr>
+        <w:tabs>
+          <w:tab w:val="num" w:pos="5040"/>
+        </w:tabs>
+        <w:ind w:left="5040" w:hanging="360"/>
+      </w:pPr>
+      <w:rPr>
+        <w:rFonts w:ascii="Wingdings" w:hAnsi="Wingdings" w:hint="default"/>
+        <w:sz w:val="20"/>
+      </w:rPr>
+    </w:lvl>
+    <w:lvl w:ilvl="7" w:tentative="1">
+      <w:start w:val="1"/>
+      <w:numFmt w:val="bullet"/>
+      <w:lvlText w:val=""/>
+      <w:lvlJc w:val="left"/>
+      <w:pPr>
+        <w:tabs>
+          <w:tab w:val="num" w:pos="5760"/>
+        </w:tabs>
+        <w:ind w:left="5760" w:hanging="360"/>
+      </w:pPr>
+      <w:rPr>
+        <w:rFonts w:ascii="Wingdings" w:hAnsi="Wingdings" w:hint="default"/>
+        <w:sz w:val="20"/>
+      </w:rPr>
+    </w:lvl>
+    <w:lvl w:ilvl="8" w:tentative="1">
+      <w:start w:val="1"/>
+      <w:numFmt w:val="bullet"/>
+      <w:lvlText w:val=""/>
+      <w:lvlJc w:val="left"/>
+      <w:pPr>
+        <w:tabs>
+          <w:tab w:val="num" w:pos="6480"/>
+        </w:tabs>
+        <w:ind w:left="6480" w:hanging="360"/>
+      </w:pPr>
+      <w:rPr>
+        <w:rFonts w:ascii="Wingdings" w:hAnsi="Wingdings" w:hint="default"/>
+        <w:sz w:val="20"/>
+      </w:rPr>
+    </w:lvl>
+  </w:abstractNum>
+  <w:abstractNum w:abstractNumId="7" w15:restartNumberingAfterBreak="0">
+    <w:nsid w:val="65C90A1A"/>
+    <w:multiLevelType w:val="multilevel"/>
+    <w:tmpl w:val="5A2CD2E6"/>
+    <w:lvl w:ilvl="0">
+      <w:start w:val="1"/>
+      <w:numFmt w:val="bullet"/>
+      <w:lvlText w:val=""/>
+      <w:lvlJc w:val="left"/>
+      <w:pPr>
+        <w:tabs>
+          <w:tab w:val="num" w:pos="720"/>
+        </w:tabs>
+        <w:ind w:left="720" w:hanging="360"/>
+      </w:pPr>
+      <w:rPr>
+        <w:rFonts w:ascii="Symbol" w:hAnsi="Symbol" w:hint="default"/>
+        <w:sz w:val="20"/>
+      </w:rPr>
+    </w:lvl>
+    <w:lvl w:ilvl="1" w:tentative="1">
+      <w:start w:val="1"/>
+      <w:numFmt w:val="bullet"/>
+      <w:lvlText w:val="o"/>
+      <w:lvlJc w:val="left"/>
+      <w:pPr>
+        <w:tabs>
+          <w:tab w:val="num" w:pos="1440"/>
+        </w:tabs>
+        <w:ind w:left="1440" w:hanging="360"/>
+      </w:pPr>
+      <w:rPr>
+        <w:rFonts w:ascii="Courier New" w:hAnsi="Courier New" w:hint="default"/>
+        <w:sz w:val="20"/>
+      </w:rPr>
+    </w:lvl>
+    <w:lvl w:ilvl="2" w:tentative="1">
+      <w:start w:val="1"/>
+      <w:numFmt w:val="bullet"/>
+      <w:lvlText w:val=""/>
+      <w:lvlJc w:val="left"/>
+      <w:pPr>
+        <w:tabs>
+          <w:tab w:val="num" w:pos="2160"/>
+        </w:tabs>
+        <w:ind w:left="2160" w:hanging="360"/>
+      </w:pPr>
+      <w:rPr>
+        <w:rFonts w:ascii="Wingdings" w:hAnsi="Wingdings" w:hint="default"/>
+        <w:sz w:val="20"/>
+      </w:rPr>
+    </w:lvl>
+    <w:lvl w:ilvl="3" w:tentative="1">
+      <w:start w:val="1"/>
+      <w:numFmt w:val="bullet"/>
+      <w:lvlText w:val=""/>
+      <w:lvlJc w:val="left"/>
+      <w:pPr>
+        <w:tabs>
+          <w:tab w:val="num" w:pos="2880"/>
+        </w:tabs>
+        <w:ind w:left="2880" w:hanging="360"/>
+      </w:pPr>
+      <w:rPr>
+        <w:rFonts w:ascii="Wingdings" w:hAnsi="Wingdings" w:hint="default"/>
+        <w:sz w:val="20"/>
+      </w:rPr>
+    </w:lvl>
+    <w:lvl w:ilvl="4" w:tentative="1">
+      <w:start w:val="1"/>
+      <w:numFmt w:val="bullet"/>
+      <w:lvlText w:val=""/>
+      <w:lvlJc w:val="left"/>
+      <w:pPr>
+        <w:tabs>
+          <w:tab w:val="num" w:pos="3600"/>
+        </w:tabs>
+        <w:ind w:left="3600" w:hanging="360"/>
+      </w:pPr>
+      <w:rPr>
+        <w:rFonts w:ascii="Wingdings" w:hAnsi="Wingdings" w:hint="default"/>
+        <w:sz w:val="20"/>
+      </w:rPr>
+    </w:lvl>
+    <w:lvl w:ilvl="5" w:tentative="1">
+      <w:start w:val="1"/>
+      <w:numFmt w:val="bullet"/>
+      <w:lvlText w:val=""/>
+      <w:lvlJc w:val="left"/>
+      <w:pPr>
+        <w:tabs>
+          <w:tab w:val="num" w:pos="4320"/>
+        </w:tabs>
+        <w:ind w:left="4320" w:hanging="360"/>
+      </w:pPr>
+      <w:rPr>
+        <w:rFonts w:ascii="Wingdings" w:hAnsi="Wingdings" w:hint="default"/>
+        <w:sz w:val="20"/>
+      </w:rPr>
+    </w:lvl>
+    <w:lvl w:ilvl="6" w:tentative="1">
+      <w:start w:val="1"/>
+      <w:numFmt w:val="bullet"/>
+      <w:lvlText w:val=""/>
+      <w:lvlJc w:val="left"/>
+      <w:pPr>
+        <w:tabs>
+          <w:tab w:val="num" w:pos="5040"/>
+        </w:tabs>
+        <w:ind w:left="5040" w:hanging="360"/>
+      </w:pPr>
+      <w:rPr>
+        <w:rFonts w:ascii="Wingdings" w:hAnsi="Wingdings" w:hint="default"/>
+        <w:sz w:val="20"/>
+      </w:rPr>
+    </w:lvl>
+    <w:lvl w:ilvl="7" w:tentative="1">
+      <w:start w:val="1"/>
+      <w:numFmt w:val="bullet"/>
+      <w:lvlText w:val=""/>
+      <w:lvlJc w:val="left"/>
+      <w:pPr>
+        <w:tabs>
+          <w:tab w:val="num" w:pos="5760"/>
+        </w:tabs>
+        <w:ind w:left="5760" w:hanging="360"/>
+      </w:pPr>
+      <w:rPr>
+        <w:rFonts w:ascii="Wingdings" w:hAnsi="Wingdings" w:hint="default"/>
+        <w:sz w:val="20"/>
+      </w:rPr>
+    </w:lvl>
+    <w:lvl w:ilvl="8" w:tentative="1">
+      <w:start w:val="1"/>
+      <w:numFmt w:val="bullet"/>
+      <w:lvlText w:val=""/>
+      <w:lvlJc w:val="left"/>
+      <w:pPr>
+        <w:tabs>
+          <w:tab w:val="num" w:pos="6480"/>
+        </w:tabs>
+        <w:ind w:left="6480" w:hanging="360"/>
+      </w:pPr>
+      <w:rPr>
+        <w:rFonts w:ascii="Wingdings" w:hAnsi="Wingdings" w:hint="default"/>
+        <w:sz w:val="20"/>
+      </w:rPr>
+    </w:lvl>
+  </w:abstractNum>
+  <w:abstractNum w:abstractNumId="8" w15:restartNumberingAfterBreak="0">
+    <w:nsid w:val="6EAF06B2"/>
+    <w:multiLevelType w:val="hybridMultilevel"/>
+    <w:tmpl w:val="0ADACA40"/>
+    <w:lvl w:ilvl="0" w:tplc="04090001">
+      <w:start w:val="1"/>
+      <w:numFmt w:val="bullet"/>
+      <w:lvlText w:val=""/>
+      <w:lvlJc w:val="left"/>
+      <w:pPr>
+        <w:ind w:left="1800" w:hanging="360"/>
+      </w:pPr>
+      <w:rPr>
+        <w:rFonts w:ascii="Symbol" w:hAnsi="Symbol" w:hint="default"/>
+      </w:rPr>
+    </w:lvl>
+    <w:lvl w:ilvl="1" w:tplc="04090003" w:tentative="1">
+      <w:start w:val="1"/>
+      <w:numFmt w:val="bullet"/>
+      <w:lvlText w:val="o"/>
+      <w:lvlJc w:val="left"/>
+      <w:pPr>
+        <w:ind w:left="2520" w:hanging="360"/>
+      </w:pPr>
+      <w:rPr>
+        <w:rFonts w:ascii="Courier New" w:hAnsi="Courier New" w:cs="Courier New" w:hint="default"/>
+      </w:rPr>
+    </w:lvl>
+    <w:lvl w:ilvl="2" w:tplc="04090005" w:tentative="1">
+      <w:start w:val="1"/>
+      <w:numFmt w:val="bullet"/>
+      <w:lvlText w:val=""/>
+      <w:lvlJc w:val="left"/>
+      <w:pPr>
+        <w:ind w:left="3240" w:hanging="360"/>
+      </w:pPr>
+      <w:rPr>
+        <w:rFonts w:ascii="Wingdings" w:hAnsi="Wingdings" w:hint="default"/>
+      </w:rPr>
+    </w:lvl>
+    <w:lvl w:ilvl="3" w:tplc="04090001" w:tentative="1">
+      <w:start w:val="1"/>
+      <w:numFmt w:val="bullet"/>
+      <w:lvlText w:val=""/>
+      <w:lvlJc w:val="left"/>
+      <w:pPr>
+        <w:ind w:left="3960" w:hanging="360"/>
+      </w:pPr>
+      <w:rPr>
+        <w:rFonts w:ascii="Symbol" w:hAnsi="Symbol" w:hint="default"/>
+      </w:rPr>
+    </w:lvl>
+    <w:lvl w:ilvl="4" w:tplc="04090003" w:tentative="1">
+      <w:start w:val="1"/>
+      <w:numFmt w:val="bullet"/>
+      <w:lvlText w:val="o"/>
+      <w:lvlJc w:val="left"/>
+      <w:pPr>
+        <w:ind w:left="4680" w:hanging="360"/>
+      </w:pPr>
+      <w:rPr>
+        <w:rFonts w:ascii="Courier New" w:hAnsi="Courier New" w:cs="Courier New" w:hint="default"/>
+      </w:rPr>
+    </w:lvl>
+    <w:lvl w:ilvl="5" w:tplc="04090005" w:tentative="1">
+      <w:start w:val="1"/>
+      <w:numFmt w:val="bullet"/>
+      <w:lvlText w:val=""/>
+      <w:lvlJc w:val="left"/>
+      <w:pPr>
+        <w:ind w:left="5400" w:hanging="360"/>
+      </w:pPr>
+      <w:rPr>
+        <w:rFonts w:ascii="Wingdings" w:hAnsi="Wingdings" w:hint="default"/>
+      </w:rPr>
+    </w:lvl>
+    <w:lvl w:ilvl="6" w:tplc="04090001" w:tentative="1">
+      <w:start w:val="1"/>
+      <w:numFmt w:val="bullet"/>
+      <w:lvlText w:val=""/>
+      <w:lvlJc w:val="left"/>
+      <w:pPr>
+        <w:ind w:left="6120" w:hanging="360"/>
+      </w:pPr>
+      <w:rPr>
+        <w:rFonts w:ascii="Symbol" w:hAnsi="Symbol" w:hint="default"/>
+      </w:rPr>
+    </w:lvl>
+    <w:lvl w:ilvl="7" w:tplc="04090003" w:tentative="1">
+      <w:start w:val="1"/>
+      <w:numFmt w:val="bullet"/>
+      <w:lvlText w:val="o"/>
+      <w:lvlJc w:val="left"/>
+      <w:pPr>
+        <w:ind w:left="6840" w:hanging="360"/>
+      </w:pPr>
+      <w:rPr>
+        <w:rFonts w:ascii="Courier New" w:hAnsi="Courier New" w:cs="Courier New" w:hint="default"/>
+      </w:rPr>
+    </w:lvl>
+    <w:lvl w:ilvl="8" w:tplc="04090005" w:tentative="1">
+      <w:start w:val="1"/>
+      <w:numFmt w:val="bullet"/>
+      <w:lvlText w:val=""/>
+      <w:lvlJc w:val="left"/>
+      <w:pPr>
+        <w:ind w:left="7560" w:hanging="360"/>
+      </w:pPr>
+      <w:rPr>
+        <w:rFonts w:ascii="Wingdings" w:hAnsi="Wingdings" w:hint="default"/>
+      </w:rPr>
+    </w:lvl>
+  </w:abstractNum>
+  <w:abstractNum w:abstractNumId="9" w15:restartNumberingAfterBreak="0">
+    <w:nsid w:val="74536602"/>
+    <w:multiLevelType w:val="multilevel"/>
+    <w:tmpl w:val="558E8156"/>
+    <w:lvl w:ilvl="0">
+      <w:start w:val="1"/>
+      <w:numFmt w:val="bullet"/>
+      <w:lvlText w:val=""/>
+      <w:lvlJc w:val="left"/>
+      <w:pPr>
+        <w:tabs>
+          <w:tab w:val="num" w:pos="720"/>
+        </w:tabs>
+        <w:ind w:left="720" w:hanging="360"/>
+      </w:pPr>
+      <w:rPr>
+        <w:rFonts w:ascii="Symbol" w:hAnsi="Symbol" w:hint="default"/>
+        <w:sz w:val="20"/>
+      </w:rPr>
+    </w:lvl>
+    <w:lvl w:ilvl="1" w:tentative="1">
+      <w:start w:val="1"/>
+      <w:numFmt w:val="bullet"/>
+      <w:lvlText w:val="o"/>
+      <w:lvlJc w:val="left"/>
+      <w:pPr>
+        <w:tabs>
+          <w:tab w:val="num" w:pos="1440"/>
+        </w:tabs>
+        <w:ind w:left="1440" w:hanging="360"/>
+      </w:pPr>
+      <w:rPr>
+        <w:rFonts w:ascii="Courier New" w:hAnsi="Courier New" w:hint="default"/>
+        <w:sz w:val="20"/>
+      </w:rPr>
+    </w:lvl>
+    <w:lvl w:ilvl="2" w:tentative="1">
+      <w:start w:val="1"/>
+      <w:numFmt w:val="bullet"/>
+      <w:lvlText w:val=""/>
+      <w:lvlJc w:val="left"/>
+      <w:pPr>
+        <w:tabs>
+          <w:tab w:val="num" w:pos="2160"/>
+        </w:tabs>
+        <w:ind w:left="2160" w:hanging="360"/>
+      </w:pPr>
+      <w:rPr>
+        <w:rFonts w:ascii="Wingdings" w:hAnsi="Wingdings" w:hint="default"/>
+        <w:sz w:val="20"/>
+      </w:rPr>
+    </w:lvl>
+    <w:lvl w:ilvl="3" w:tentative="1">
+      <w:start w:val="1"/>
+      <w:numFmt w:val="bullet"/>
+      <w:lvlText w:val=""/>
+      <w:lvlJc w:val="left"/>
+      <w:pPr>
+        <w:tabs>
+          <w:tab w:val="num" w:pos="2880"/>
+        </w:tabs>
+        <w:ind w:left="2880" w:hanging="360"/>
+      </w:pPr>
+      <w:rPr>
+        <w:rFonts w:ascii="Wingdings" w:hAnsi="Wingdings" w:hint="default"/>
+        <w:sz w:val="20"/>
+      </w:rPr>
+    </w:lvl>
+    <w:lvl w:ilvl="4" w:tentative="1">
+      <w:start w:val="1"/>
+      <w:numFmt w:val="bullet"/>
+      <w:lvlText w:val=""/>
+      <w:lvlJc w:val="left"/>
+      <w:pPr>
+        <w:tabs>
+          <w:tab w:val="num" w:pos="3600"/>
+        </w:tabs>
+        <w:ind w:left="3600" w:hanging="360"/>
+      </w:pPr>
+      <w:rPr>
+        <w:rFonts w:ascii="Wingdings" w:hAnsi="Wingdings" w:hint="default"/>
+        <w:sz w:val="20"/>
+      </w:rPr>
+    </w:lvl>
+    <w:lvl w:ilvl="5" w:tentative="1">
+      <w:start w:val="1"/>
+      <w:numFmt w:val="bullet"/>
+      <w:lvlText w:val=""/>
+      <w:lvlJc w:val="left"/>
+      <w:pPr>
+        <w:tabs>
+          <w:tab w:val="num" w:pos="4320"/>
+        </w:tabs>
+        <w:ind w:left="4320" w:hanging="360"/>
+      </w:pPr>
+      <w:rPr>
+        <w:rFonts w:ascii="Wingdings" w:hAnsi="Wingdings" w:hint="default"/>
+        <w:sz w:val="20"/>
+      </w:rPr>
+    </w:lvl>
+    <w:lvl w:ilvl="6" w:tentative="1">
+      <w:start w:val="1"/>
+      <w:numFmt w:val="bullet"/>
+      <w:lvlText w:val=""/>
+      <w:lvlJc w:val="left"/>
+      <w:pPr>
+        <w:tabs>
+          <w:tab w:val="num" w:pos="5040"/>
+        </w:tabs>
+        <w:ind w:left="5040" w:hanging="360"/>
+      </w:pPr>
+      <w:rPr>
+        <w:rFonts w:ascii="Wingdings" w:hAnsi="Wingdings" w:hint="default"/>
+        <w:sz w:val="20"/>
+      </w:rPr>
+    </w:lvl>
+    <w:lvl w:ilvl="7" w:tentative="1">
+      <w:start w:val="1"/>
+      <w:numFmt w:val="bullet"/>
+      <w:lvlText w:val=""/>
+      <w:lvlJc w:val="left"/>
+      <w:pPr>
+        <w:tabs>
+          <w:tab w:val="num" w:pos="5760"/>
+        </w:tabs>
+        <w:ind w:left="5760" w:hanging="360"/>
+      </w:pPr>
+      <w:rPr>
+        <w:rFonts w:ascii="Wingdings" w:hAnsi="Wingdings" w:hint="default"/>
+        <w:sz w:val="20"/>
+      </w:rPr>
+    </w:lvl>
+    <w:lvl w:ilvl="8" w:tentative="1">
+      <w:start w:val="1"/>
+      <w:numFmt w:val="bullet"/>
+      <w:lvlText w:val=""/>
+      <w:lvlJc w:val="left"/>
+      <w:pPr>
+        <w:tabs>
+          <w:tab w:val="num" w:pos="6480"/>
+        </w:tabs>
+        <w:ind w:left="6480" w:hanging="360"/>
+      </w:pPr>
+      <w:rPr>
+        <w:rFonts w:ascii="Wingdings" w:hAnsi="Wingdings" w:hint="default"/>
+        <w:sz w:val="20"/>
+      </w:rPr>
+    </w:lvl>
+  </w:abstractNum>
+  <w:num w:numId="1" w16cid:durableId="1930502858">
+    <w:abstractNumId w:val="2"/>
+  </w:num>
+  <w:num w:numId="2" w16cid:durableId="318851574">
+    <w:abstractNumId w:val="6"/>
+  </w:num>
+  <w:num w:numId="3" w16cid:durableId="420294749">
+    <w:abstractNumId w:val="9"/>
+  </w:num>
+  <w:num w:numId="4" w16cid:durableId="211037799">
+    <w:abstractNumId w:val="8"/>
+  </w:num>
+  <w:num w:numId="5" w16cid:durableId="1262492935">
+    <w:abstractNumId w:val="4"/>
+  </w:num>
+  <w:num w:numId="6" w16cid:durableId="864170664">
+    <w:abstractNumId w:val="7"/>
+  </w:num>
+  <w:num w:numId="7" w16cid:durableId="970553008">
+    <w:abstractNumId w:val="3"/>
+  </w:num>
+  <w:num w:numId="8" w16cid:durableId="1929341745">
+    <w:abstractNumId w:val="1"/>
+  </w:num>
+  <w:num w:numId="9" w16cid:durableId="747075104">
+    <w:abstractNumId w:val="5"/>
+  </w:num>
+  <w:num w:numId="10" w16cid:durableId="1790931102">
+    <w:abstractNumId w:val="0"/>
+  </w:num>
+</w:numbering>
 </file>
 
 <file path=word/styles.xml><?xml version="1.0" encoding="utf-8"?>
@@ -929,7 +4246,6 @@
   <w:style w:type="character" w:default="1" w:styleId="DefaultParagraphFont">
     <w:name w:val="Default Paragraph Font"/>
     <w:uiPriority w:val="1"/>
-    <w:semiHidden/>
     <w:unhideWhenUsed/>
   </w:style>
   <w:style w:type="table" w:default="1" w:styleId="TableNormal">
@@ -1242,6 +4558,30 @@
       <w:spacing w:val="5"/>
     </w:rPr>
   </w:style>
+  <w:style w:type="paragraph" w:styleId="NormalWeb">
+    <w:name w:val="Normal (Web)"/>
+    <w:basedOn w:val="Normal"/>
+    <w:uiPriority w:val="99"/>
+    <w:semiHidden/>
+    <w:unhideWhenUsed/>
+    <w:rsid w:val="00986FDD"/>
+    <w:rPr>
+      <w:rFonts w:ascii="Times New Roman" w:hAnsi="Times New Roman" w:cs="Times New Roman"/>
+      <w:sz w:val="24"/>
+      <w:szCs w:val="24"/>
+    </w:rPr>
+  </w:style>
+  <w:style w:type="character" w:styleId="Strong">
+    <w:name w:val="Strong"/>
+    <w:basedOn w:val="DefaultParagraphFont"/>
+    <w:uiPriority w:val="22"/>
+    <w:qFormat/>
+    <w:rsid w:val="008D1703"/>
+    <w:rPr>
+      <w:b/>
+      <w:bCs/>
+    </w:rPr>
+  </w:style>
 </w:styles>
 </file>
 

</xml_diff>